<commit_message>
continuing the cleanup process.
</commit_message>
<xml_diff>
--- a/Readme.docx
+++ b/Readme.docx
@@ -23,7 +23,13 @@
         <w:pStyle w:val="Date"/>
       </w:pPr>
       <w:r>
-        <w:t>April 17, 2016</w:t>
+        <w:t>May</w:t>
+      </w:r>
+      <w:r>
+        <w:t xml:space="preserve"> 16</w:t>
+      </w:r>
+      <w:r>
+        <w:t>, 2016</w:t>
       </w:r>
     </w:p>
     <w:p>
@@ -77,10 +83,7 @@
         </w:numPr>
       </w:pPr>
       <w:r>
-        <w:t>the Shared Socioeconomic Profiles used in the I</w:t>
-      </w:r>
-      <w:r>
-        <w:t>PCC's Fifth Assessmen</w:t>
+        <w:t>the Shared Socioeconomic Profiles used in the IPCC's Fifth Assessmen</w:t>
       </w:r>
       <w:r>
         <w:t>t Report and many other studies</w:t>
@@ -110,10 +113,7 @@
         </w:numPr>
       </w:pPr>
       <w:r>
-        <w:t>a lookup table that is used to convert food consumption by a representative consumer in a country (including optionally a measure of nut</w:t>
-      </w:r>
-      <w:r>
-        <w:t>rient loss during food preparation) to it macro and micro constituents, and</w:t>
+        <w:t>a lookup table that is used to convert food consumption by a representative consumer in a country (including optionally a measure of nutrient loss during food preparation) to it macro and micro constituents, and</w:t>
       </w:r>
     </w:p>
     <w:p>
@@ -140,874 +140,1273 @@
           <w:rPr>
             <w:rStyle w:val="Hyperlink"/>
           </w:rPr>
-          <w:t>https://githu</w:t>
+          <w:t>https://github.com/GeraldCNelson/nutmod</w:t>
+        </w:r>
+      </w:hyperlink>
+    </w:p>
+    <w:p>
+      <w:pPr>
+        <w:pStyle w:val="Heading1"/>
+      </w:pPr>
+      <w:bookmarkStart w:id="1" w:name="directory-structure"/>
+      <w:bookmarkEnd w:id="1"/>
+      <w:r>
+        <w:t>Directory structure</w:t>
+      </w:r>
+    </w:p>
+    <w:p>
+      <w:pPr>
+        <w:pStyle w:val="FirstParagraph"/>
+      </w:pPr>
+      <w:r>
+        <w:t>The directory hierarchy of the project is as follows. Second level directories are in parentheses: * data (IMPACTData) --- contains .xlsx and .rds files generated by the dataPrep and dataManagement R scripts * data---raw (FBSData, IMPACTData, NutrientData, SSPData) --- data files from FAO, SSP, IMPACT, the nutrient lookup table * R --- R scripts * Results --- results from the analysis, contains .xlsx and .rds files</w:t>
+      </w:r>
+    </w:p>
+    <w:p>
+      <w:pPr>
+        <w:pStyle w:val="Heading1"/>
+      </w:pPr>
+      <w:bookmarkStart w:id="2" w:name="r-code-file-naming-conventions"/>
+      <w:bookmarkEnd w:id="2"/>
+      <w:r>
+        <w:t>R code file naming conventions</w:t>
+      </w:r>
+    </w:p>
+    <w:p>
+      <w:pPr>
+        <w:pStyle w:val="FirstParagraph"/>
+      </w:pPr>
+      <w:r>
+        <w:t xml:space="preserve">All R code is in the R directory. File naming conventions are: </w:t>
+      </w:r>
+    </w:p>
+    <w:p>
+      <w:pPr>
+        <w:pStyle w:val="FirstParagraph"/>
+      </w:pPr>
+      <w:r>
+        <w:t xml:space="preserve">* dataPrep.xxx.R --- reads in the raw data from the data---raw directory and processes it into .rds (and sometimes .xlsx) files and writes these to the data or IMPACTData directory </w:t>
+      </w:r>
+    </w:p>
+    <w:p>
+      <w:pPr>
+        <w:pStyle w:val="FirstParagraph"/>
+      </w:pPr>
+      <w:r>
+        <w:t xml:space="preserve">* dataManagement.xxx.R --- reads in .rds data files from the data or IMPACTData directory, does more processing and writes writes these to the data or IMPACTData directory. </w:t>
+      </w:r>
+    </w:p>
+    <w:p>
+      <w:pPr>
+        <w:pStyle w:val="FirstParagraph"/>
+      </w:pPr>
+      <w:r>
+        <w:t xml:space="preserve">* xxxFunctions.R --- has generic functions used in the xxx R scripts. </w:t>
+      </w:r>
+    </w:p>
+    <w:p>
+      <w:pPr>
+        <w:pStyle w:val="FirstParagraph"/>
+      </w:pPr>
+      <w:r>
+        <w:lastRenderedPageBreak/>
+        <w:t>A special functions script is nutrientModFunctions.R. In addition to R functions it holds the names of key variables such as file names and directory paths. All other scripts read this information in with functions from this script.</w:t>
+      </w:r>
+    </w:p>
+    <w:p>
+      <w:pPr>
+        <w:pStyle w:val="Compact"/>
+        <w:numPr>
+          <w:ilvl w:val="0"/>
+          <w:numId w:val="4"/>
+        </w:numPr>
+      </w:pPr>
+      <w:r>
+        <w:t>nutrientCalcs.R --- all final calculations are (currently) done in this script.</w:t>
+      </w:r>
+    </w:p>
+    <w:p>
+      <w:pPr>
+        <w:pStyle w:val="Heading1"/>
+      </w:pPr>
+      <w:bookmarkStart w:id="3" w:name="results-files"/>
+      <w:bookmarkEnd w:id="3"/>
+      <w:r>
+        <w:t>Results files</w:t>
+      </w:r>
+    </w:p>
+    <w:p>
+      <w:pPr>
+        <w:pStyle w:val="FirstParagraph"/>
+      </w:pPr>
+      <w:r>
+        <w:t>All file names have a standard format --- shortName, creation date, suffix. An example is metaData.2016-04-17.xlsx.</w:t>
+      </w:r>
+    </w:p>
+    <w:p>
+      <w:pPr>
+        <w:pStyle w:val="Compact"/>
+        <w:numPr>
+          <w:ilvl w:val="0"/>
+          <w:numId w:val="5"/>
+        </w:numPr>
+      </w:pPr>
+      <w:r>
+        <w:t>suffix --- .xlsx or .rds (a compressed file format used in R)</w:t>
+      </w:r>
+    </w:p>
+    <w:p>
+      <w:pPr>
+        <w:pStyle w:val="Heading2"/>
+      </w:pPr>
+      <w:bookmarkStart w:id="4" w:name="shortnames"/>
+      <w:bookmarkEnd w:id="4"/>
+      <w:r>
+        <w:t>shortNames</w:t>
+      </w:r>
+    </w:p>
+    <w:p>
+      <w:pPr>
+        <w:pStyle w:val="Compact"/>
+        <w:numPr>
+          <w:ilvl w:val="0"/>
+          <w:numId w:val="6"/>
+        </w:numPr>
+      </w:pPr>
+      <w:r>
+        <w:t>General --- metaData, nut.requirements, food.group, staples</w:t>
+      </w:r>
+    </w:p>
+    <w:p>
+      <w:pPr>
+        <w:pStyle w:val="Compact"/>
+        <w:numPr>
+          <w:ilvl w:val="0"/>
+          <w:numId w:val="6"/>
+        </w:numPr>
+      </w:pPr>
+      <w:r>
+        <w:t>requirements --- req.EARxxx, req.RDA.vitsxxx, req.RDA.minrls, req.RDA.macroxxx, req.UL.vitsxxx,req.UL.minrlsxxx</w:t>
+      </w:r>
+    </w:p>
+    <w:p>
+      <w:pPr>
+        <w:pStyle w:val="Compact"/>
+        <w:numPr>
+          <w:ilvl w:val="0"/>
+          <w:numId w:val="6"/>
+        </w:numPr>
+      </w:pPr>
+      <w:r>
+        <w:t>type of results --- ratio of nutrient consumption by commodity/staple/food group to total consumption, ratio of nutrient consumption by commodity/staple/food group to requirement</w:t>
+      </w:r>
+    </w:p>
+    <w:p>
+      <w:pPr>
+        <w:pStyle w:val="Heading1"/>
+      </w:pPr>
+      <w:bookmarkStart w:id="5" w:name="variable-naming-conventions"/>
+      <w:bookmarkEnd w:id="5"/>
+      <w:r>
+        <w:t>Variable naming conventions</w:t>
+      </w:r>
+    </w:p>
+    <w:p>
+      <w:pPr>
+        <w:pStyle w:val="Compact"/>
+        <w:numPr>
+          <w:ilvl w:val="0"/>
+          <w:numId w:val="7"/>
+        </w:numPr>
+      </w:pPr>
+      <w:r>
+        <w:t>scenario --- name of the IMPACT scenario, currently SSP2-GFDL, SSP2-MIROC, SSP2-NoCC</w:t>
+      </w:r>
+    </w:p>
+    <w:p>
+      <w:pPr>
+        <w:pStyle w:val="Compact"/>
+        <w:numPr>
+          <w:ilvl w:val="0"/>
+          <w:numId w:val="7"/>
+        </w:numPr>
+      </w:pPr>
+      <w:r>
+        <w:t>region --- the aggregation from individual countries to larger regions. Currently region_code.IMPACT3</w:t>
+      </w:r>
+    </w:p>
+    <w:p>
+      <w:pPr>
+        <w:pStyle w:val="Compact"/>
+        <w:numPr>
+          <w:ilvl w:val="0"/>
+          <w:numId w:val="7"/>
+        </w:numPr>
+      </w:pPr>
+      <w:r>
+        <w:t>year --- 4 digit year with an X to start with so it is a character value. Example - X2020</w:t>
+      </w:r>
+    </w:p>
+    <w:p>
+      <w:pPr>
+        <w:pStyle w:val="Compact"/>
+        <w:numPr>
+          <w:ilvl w:val="0"/>
+          <w:numId w:val="7"/>
+        </w:numPr>
+      </w:pPr>
+      <w:r>
+        <w:t>IMPACT_code --- a 4 or 5 digit code for each of the IMPACT commodities. Example - cwhea - the quantity of wheat consumed by a representative consumer</w:t>
+      </w:r>
+    </w:p>
+    <w:p>
+      <w:pPr>
+        <w:pStyle w:val="Compact"/>
+        <w:numPr>
+          <w:ilvl w:val="0"/>
+          <w:numId w:val="7"/>
+        </w:numPr>
+      </w:pPr>
+      <w:r>
+        <w:t>food.group.code --- the code for a food group. Example - cereals.</w:t>
+      </w:r>
+    </w:p>
+    <w:p>
+      <w:pPr>
+        <w:pStyle w:val="Compact"/>
+        <w:numPr>
+          <w:ilvl w:val="0"/>
+          <w:numId w:val="7"/>
+        </w:numPr>
+      </w:pPr>
+      <w:r>
+        <w:t>staple.code --- the code for a food group. Example - staple</w:t>
+      </w:r>
+    </w:p>
+    <w:p>
+      <w:pPr>
+        <w:pStyle w:val="Compact"/>
+        <w:numPr>
+          <w:ilvl w:val="0"/>
+          <w:numId w:val="7"/>
+        </w:numPr>
+      </w:pPr>
+      <w:r>
+        <w:t>foodAvailpDay --- the per capita quantity of an IMPACT commodity available for consumption by a representative consumer. Units - kg/day</w:t>
+      </w:r>
+    </w:p>
+    <w:p>
+      <w:pPr>
+        <w:pStyle w:val="Compact"/>
+        <w:numPr>
+          <w:ilvl w:val="0"/>
+          <w:numId w:val="7"/>
+        </w:numPr>
+      </w:pPr>
+      <w:r>
+        <w:t>nutrient.code --- a nutrient code combines the common name of the nutrient and the units</w:t>
+      </w:r>
+      <w:r>
+        <w:t xml:space="preserve"> it is in. Example - </w:t>
+      </w:r>
+      <w:proofErr w:type="spellStart"/>
+      <w:r>
+        <w:t>folate_µg</w:t>
+      </w:r>
+      <w:proofErr w:type="spellEnd"/>
+    </w:p>
+    <w:p>
+      <w:pPr>
+        <w:pStyle w:val="Compact"/>
+        <w:numPr>
+          <w:ilvl w:val="0"/>
+          <w:numId w:val="7"/>
+        </w:numPr>
+      </w:pPr>
+      <w:proofErr w:type="gramStart"/>
+      <w:r>
+        <w:t>nutrient.Q</w:t>
+      </w:r>
+      <w:proofErr w:type="gramEnd"/>
+      <w:r>
+        <w:t xml:space="preserve"> --- the quantity of a nutrient available from an IMPACT commodity per day</w:t>
+      </w:r>
+    </w:p>
+    <w:p>
+      <w:pPr>
+        <w:pStyle w:val="Compact"/>
+        <w:numPr>
+          <w:ilvl w:val="0"/>
+          <w:numId w:val="7"/>
+        </w:numPr>
+      </w:pPr>
+      <w:r>
+        <w:t>nutrient.sum [.all, .staple, .foodGroup] --- The sum of nutrient.Q for all commodities, for each staple group, for each food group.</w:t>
+      </w:r>
+    </w:p>
+    <w:p>
+      <w:pPr>
+        <w:pStyle w:val="Compact"/>
+        <w:numPr>
+          <w:ilvl w:val="0"/>
+          <w:numId w:val="7"/>
+        </w:numPr>
+      </w:pPr>
+      <w:r>
+        <w:t>nutrient.ratio [.all, .staple, .foodGroup] --- The ratio of a nutrient to the total consumed</w:t>
+      </w:r>
+    </w:p>
+    <w:p>
+      <w:pPr>
+        <w:pStyle w:val="Compact"/>
+        <w:numPr>
+          <w:ilvl w:val="0"/>
+          <w:numId w:val="7"/>
+        </w:numPr>
+      </w:pPr>
+      <w:proofErr w:type="gramStart"/>
+      <w:r>
+        <w:t>nutrient.req.ratio</w:t>
+      </w:r>
+      <w:proofErr w:type="gramEnd"/>
+      <w:r>
+        <w:t xml:space="preserve"> [.all, .staple, .foodGroup] --- The ratio of a nutrient to the the daily requirement</w:t>
+      </w:r>
+    </w:p>
+    <w:p>
+      <w:pPr>
+        <w:pStyle w:val="Heading1"/>
+      </w:pPr>
+      <w:r>
+        <w:lastRenderedPageBreak/>
+        <w:t>Processing steps</w:t>
+      </w:r>
+    </w:p>
+    <w:p>
+      <w:pPr>
+        <w:pStyle w:val="Compact"/>
+      </w:pPr>
+      <w:r>
+        <w:t xml:space="preserve">There are three levels of data processing. </w:t>
+      </w:r>
+    </w:p>
+    <w:p>
+      <w:pPr>
+        <w:pStyle w:val="Heading2"/>
+      </w:pPr>
+      <w:r>
+        <w:t>Data preparation</w:t>
+      </w:r>
+    </w:p>
+    <w:p>
+      <w:pPr>
+        <w:pStyle w:val="Compact"/>
+      </w:pPr>
+      <w:r>
+        <w:t xml:space="preserve">Scripts that begin with </w:t>
+      </w:r>
+      <w:proofErr w:type="spellStart"/>
+      <w:r>
+        <w:t>dataPrep.xxx</w:t>
+      </w:r>
+      <w:proofErr w:type="spellEnd"/>
+      <w:r>
+        <w:t xml:space="preserve"> import data from </w:t>
+      </w:r>
+      <w:r>
+        <w:t>original sources</w:t>
+      </w:r>
+      <w:r>
+        <w:t>, do some manipulation</w:t>
+      </w:r>
+      <w:r>
+        <w:t xml:space="preserve"> convert to R formats</w:t>
+      </w:r>
+      <w:r>
+        <w:t xml:space="preserve"> (and usually excel files as well) and write to the data directory</w:t>
+      </w:r>
+      <w:r>
+        <w:t>.</w:t>
+      </w:r>
+    </w:p>
+    <w:p>
+      <w:pPr>
+        <w:pStyle w:val="Compact"/>
+      </w:pPr>
+      <w:r>
+        <w:t xml:space="preserve">All files created in a data preparation script keep </w:t>
+      </w:r>
+      <w:r>
+        <w:rPr>
+          <w:i/>
+        </w:rPr>
+        <w:t>just</w:t>
+      </w:r>
+      <w:r>
+        <w:t xml:space="preserve"> the years in the </w:t>
+      </w:r>
+      <w:proofErr w:type="spellStart"/>
+      <w:r>
+        <w:t>keepYearList</w:t>
+      </w:r>
+      <w:proofErr w:type="spellEnd"/>
+      <w:r>
+        <w:t xml:space="preserve"> variable created in the </w:t>
+      </w:r>
+      <w:proofErr w:type="spellStart"/>
+      <w:r>
+        <w:t>nutrientModFunctions.R</w:t>
+      </w:r>
+      <w:proofErr w:type="spellEnd"/>
+      <w:r>
+        <w:t xml:space="preserve"> script, EXCEPT </w:t>
+      </w:r>
+    </w:p>
+    <w:p>
+      <w:pPr>
+        <w:pStyle w:val="Compact"/>
+        <w:numPr>
+          <w:ilvl w:val="0"/>
+          <w:numId w:val="9"/>
+        </w:numPr>
+      </w:pPr>
+      <w:r>
+        <w:t xml:space="preserve">the FBS </w:t>
+      </w:r>
+      <w:r>
+        <w:t xml:space="preserve">outputs which keep the years in </w:t>
+      </w:r>
+      <w:proofErr w:type="spellStart"/>
+      <w:r>
+        <w:t>keepYearList.FBS</w:t>
+      </w:r>
+      <w:proofErr w:type="spellEnd"/>
+      <w:r>
+        <w:t xml:space="preserve"> variable</w:t>
+      </w:r>
+      <w:r>
+        <w:t xml:space="preserve"> (to allow for 3 year averaging around the start year)</w:t>
+      </w:r>
+      <w:r>
+        <w:t>, and</w:t>
+      </w:r>
+    </w:p>
+    <w:p>
+      <w:pPr>
+        <w:pStyle w:val="Compact"/>
+        <w:numPr>
+          <w:ilvl w:val="0"/>
+          <w:numId w:val="9"/>
+        </w:numPr>
+      </w:pPr>
+      <w:r>
+        <w:t xml:space="preserve">the population output which adds a year 0 to </w:t>
+      </w:r>
+      <w:proofErr w:type="spellStart"/>
+      <w:r>
+        <w:t>keepYearList</w:t>
+      </w:r>
+      <w:proofErr w:type="spellEnd"/>
+      <w:r>
+        <w:t xml:space="preserve"> </w:t>
+      </w:r>
+      <w:r>
+        <w:t>for use in adding alcohol and fish to the IMPACT data.</w:t>
+      </w:r>
+    </w:p>
+    <w:p>
+      <w:pPr>
+        <w:pStyle w:val="Heading3"/>
+      </w:pPr>
+      <w:proofErr w:type="spellStart"/>
+      <w:proofErr w:type="gramStart"/>
+      <w:r>
+        <w:t>dataPrep.regions.R</w:t>
+      </w:r>
+      <w:proofErr w:type="spellEnd"/>
+      <w:proofErr w:type="gramEnd"/>
+    </w:p>
+    <w:p>
+      <w:r>
+        <w:t xml:space="preserve">This script contains functions to align regional aggregations </w:t>
+      </w:r>
+      <w:r>
+        <w:t>of</w:t>
+      </w:r>
+      <w:r>
+        <w:t xml:space="preserve"> country data and writes a file with the alignments to </w:t>
+      </w:r>
+      <w:proofErr w:type="spellStart"/>
+      <w:r>
+        <w:t>df.regions.all.rds</w:t>
+      </w:r>
+      <w:proofErr w:type="spellEnd"/>
+      <w:r>
+        <w:t>. The alignment is based on the ISO 3 digit codes as of November 2015. For a valid aggregation, all ISO codes must be assigned to one of the aggregations. New regional aggregations can be added in this script.</w:t>
+      </w:r>
+    </w:p>
+    <w:p>
+      <w:r>
+        <w:t>Should not need to be run unless a new regional aggregation is added.</w:t>
+      </w:r>
+    </w:p>
+    <w:p>
+      <w:pPr>
+        <w:pStyle w:val="Heading3"/>
+      </w:pPr>
+      <w:proofErr w:type="spellStart"/>
+      <w:r>
+        <w:t>dataPrep.FBS.R</w:t>
+      </w:r>
+      <w:proofErr w:type="spellEnd"/>
+    </w:p>
+    <w:p>
+      <w:r>
+        <w:t>This script reads in the FAO Food Balance She</w:t>
+      </w:r>
+      <w:r>
+        <w:t xml:space="preserve">et information from a zip file, </w:t>
+      </w:r>
+      <w:r>
+        <w:t xml:space="preserve">keeps just the years in the variable </w:t>
+      </w:r>
+      <w:proofErr w:type="spellStart"/>
+      <w:r>
+        <w:t>keepYearList.FBS</w:t>
+      </w:r>
+      <w:proofErr w:type="spellEnd"/>
+      <w:r>
+        <w:t xml:space="preserve"> and deletes a lot of other data that are not needed,</w:t>
+      </w:r>
+      <w:r>
+        <w:t xml:space="preserve"> </w:t>
+      </w:r>
+      <w:r>
+        <w:t>converts FAO country codes to ISO 3 digit codes,</w:t>
+      </w:r>
+      <w:r>
+        <w:t xml:space="preserve"> </w:t>
+      </w:r>
+      <w:r>
+        <w:t>sums individual FBS items to the IMPACT code they are included in,</w:t>
+      </w:r>
+      <w:r>
+        <w:t xml:space="preserve"> </w:t>
+      </w:r>
+      <w:r>
+        <w:t xml:space="preserve">and writes out results to an </w:t>
+      </w:r>
+      <w:proofErr w:type="spellStart"/>
+      <w:r>
+        <w:t>rds</w:t>
+      </w:r>
+      <w:proofErr w:type="spellEnd"/>
+      <w:r>
+        <w:t xml:space="preserve"> file</w:t>
+      </w:r>
+      <w:r>
+        <w:t xml:space="preserve">, </w:t>
+      </w:r>
+      <w:proofErr w:type="spellStart"/>
+      <w:proofErr w:type="gramStart"/>
+      <w:r>
+        <w:t>dt.FBSxxx</w:t>
+      </w:r>
+      <w:proofErr w:type="spellEnd"/>
+      <w:proofErr w:type="gramEnd"/>
+      <w:r>
+        <w:t xml:space="preserve">. </w:t>
+      </w:r>
+      <w:r>
+        <w:t>All FBS items are included.</w:t>
+      </w:r>
+    </w:p>
+    <w:p>
+      <w:r>
+        <w:t xml:space="preserve">Precursor script is </w:t>
+      </w:r>
+      <w:proofErr w:type="spellStart"/>
+      <w:proofErr w:type="gramStart"/>
+      <w:r>
+        <w:t>dataPrep.regions.R</w:t>
+      </w:r>
+      <w:proofErr w:type="spellEnd"/>
+      <w:proofErr w:type="gramEnd"/>
+    </w:p>
+    <w:p>
+      <w:r>
+        <w:t xml:space="preserve">Should not need to be run unless a new </w:t>
+      </w:r>
+      <w:r>
+        <w:t>FBS file is available</w:t>
+      </w:r>
+      <w:r>
+        <w:t>.</w:t>
+      </w:r>
+    </w:p>
+    <w:p>
+      <w:pPr>
+        <w:pStyle w:val="Heading3"/>
+      </w:pPr>
+      <w:proofErr w:type="spellStart"/>
+      <w:proofErr w:type="gramStart"/>
+      <w:r>
+        <w:t>dataPrep.IMPACT.R</w:t>
+      </w:r>
+      <w:proofErr w:type="spellEnd"/>
+      <w:proofErr w:type="gramEnd"/>
+    </w:p>
+    <w:p>
+      <w:pPr>
+        <w:pStyle w:val="BodyText"/>
+      </w:pPr>
+      <w:r>
+        <w:t xml:space="preserve">This script reads in the IMPACT data from a </w:t>
+      </w:r>
+      <w:proofErr w:type="spellStart"/>
+      <w:r>
+        <w:t>gdx</w:t>
+      </w:r>
+      <w:proofErr w:type="spellEnd"/>
+      <w:r>
+        <w:t xml:space="preserve"> file and writes out selected variables to a .</w:t>
+      </w:r>
+      <w:proofErr w:type="spellStart"/>
+      <w:r>
+        <w:t>rds</w:t>
+      </w:r>
+      <w:proofErr w:type="spellEnd"/>
+      <w:r>
+        <w:t xml:space="preserve"> file.</w:t>
+      </w:r>
+      <w:r>
+        <w:t xml:space="preserve"> </w:t>
+      </w:r>
+      <w:r>
+        <w:t xml:space="preserve">The </w:t>
+      </w:r>
+      <w:proofErr w:type="spellStart"/>
+      <w:r>
+        <w:t>gdxrrw</w:t>
+      </w:r>
+      <w:proofErr w:type="spellEnd"/>
+      <w:r>
+        <w:t xml:space="preserve"> package</w:t>
+      </w:r>
+      <w:r>
+        <w:t xml:space="preserve"> for R</w:t>
+      </w:r>
+      <w:r>
+        <w:t xml:space="preserve"> is needed to run this</w:t>
+      </w:r>
+      <w:r>
+        <w:t xml:space="preserve"> script</w:t>
+      </w:r>
+      <w:r>
+        <w:t>. It is avail</w:t>
+      </w:r>
+      <w:r>
+        <w:t xml:space="preserve">able at this </w:t>
+      </w:r>
+      <w:proofErr w:type="spellStart"/>
+      <w:r>
+        <w:t>url</w:t>
+      </w:r>
+      <w:proofErr w:type="spellEnd"/>
+      <w:r>
+        <w:t xml:space="preserve">, not from CRAN --- </w:t>
+      </w:r>
+      <w:hyperlink r:id="rId8" w:history="1">
+        <w:r>
+          <w:rPr>
+            <w:rStyle w:val="Hyperlink"/>
+          </w:rPr>
+          <w:t>https://support.gams.com/gdxrr</w:t>
         </w:r>
         <w:r>
           <w:rPr>
             <w:rStyle w:val="Hyperlink"/>
           </w:rPr>
-          <w:t>b.c</w:t>
+          <w:t>w</w:t>
         </w:r>
         <w:r>
           <w:rPr>
             <w:rStyle w:val="Hyperlink"/>
           </w:rPr>
-          <w:t>o</w:t>
-        </w:r>
-        <w:r>
-          <w:rPr>
-            <w:rStyle w:val="Hyperlink"/>
-          </w:rPr>
-          <w:t>m/GeraldCNelson/nutmod</w:t>
+          <w:t>:interfacing_gams_and_r</w:t>
         </w:r>
       </w:hyperlink>
+      <w:r>
+        <w:t>.</w:t>
+      </w:r>
+    </w:p>
+    <w:p>
+      <w:pPr>
+        <w:pStyle w:val="BodyText"/>
+      </w:pPr>
+      <w:r>
+        <w:t>Outputs files for each of the variables in a category of variables. [</w:t>
+      </w:r>
+      <w:proofErr w:type="spellStart"/>
+      <w:r>
+        <w:t>varname</w:t>
+      </w:r>
+      <w:proofErr w:type="spellEnd"/>
+      <w:proofErr w:type="gramStart"/>
+      <w:r>
+        <w:t>].rds.</w:t>
+      </w:r>
+      <w:proofErr w:type="gramEnd"/>
+      <w:r>
+        <w:t xml:space="preserve"> The categories are land, region, </w:t>
+      </w:r>
+      <w:proofErr w:type="spellStart"/>
+      <w:r>
+        <w:t>commods</w:t>
+      </w:r>
+      <w:proofErr w:type="spellEnd"/>
+      <w:r>
+        <w:t>, and world. CSEs are handled separately.</w:t>
+      </w:r>
+    </w:p>
+    <w:p>
+      <w:pPr>
+        <w:pStyle w:val="Heading3"/>
+      </w:pPr>
+      <w:proofErr w:type="spellStart"/>
+      <w:proofErr w:type="gramStart"/>
+      <w:r>
+        <w:t>dataPrep.</w:t>
+      </w:r>
+      <w:r>
+        <w:t>nutrientData</w:t>
+      </w:r>
+      <w:r>
+        <w:t>.R</w:t>
+      </w:r>
+      <w:proofErr w:type="spellEnd"/>
+      <w:proofErr w:type="gramEnd"/>
+    </w:p>
+    <w:p>
+      <w:pPr>
+        <w:pStyle w:val="Compact"/>
+      </w:pPr>
+      <w:r>
+        <w:t xml:space="preserve">This script reads in the nutrient lookup table (file name is held in </w:t>
+      </w:r>
+      <w:proofErr w:type="spellStart"/>
+      <w:r>
+        <w:t>nutrientLU</w:t>
+      </w:r>
+      <w:proofErr w:type="spellEnd"/>
+      <w:r>
+        <w:t xml:space="preserve">) for IMPACT commodities (USDA GFS IMPACT </w:t>
+      </w:r>
+      <w:proofErr w:type="spellStart"/>
+      <w:r>
+        <w:t>Vx</w:t>
+      </w:r>
+      <w:proofErr w:type="spellEnd"/>
+      <w:r>
+        <w:t xml:space="preserve">). It produces a data frame that has for 100 grams of each IMPACT commodity the amount of several nutrients adjusted for bone in to boneless and edible portion. The choice of using a cooking retention value is in </w:t>
+      </w:r>
+      <w:proofErr w:type="spellStart"/>
+      <w:r>
+        <w:t>nutrientCalcs.R</w:t>
+      </w:r>
+      <w:proofErr w:type="spellEnd"/>
+      <w:r>
+        <w:t>.</w:t>
+      </w:r>
+    </w:p>
+    <w:p>
+      <w:pPr>
+        <w:pStyle w:val="Heading3"/>
+      </w:pPr>
+      <w:proofErr w:type="spellStart"/>
+      <w:r>
+        <w:lastRenderedPageBreak/>
+        <w:t>dataPrep.SSP.R</w:t>
+      </w:r>
+      <w:proofErr w:type="spellEnd"/>
+    </w:p>
+    <w:p>
+      <w:r>
+        <w:t xml:space="preserve">This script reads in the SSP data and renames the variables in the SSP file. It deletes all years except those in </w:t>
+      </w:r>
+      <w:proofErr w:type="spellStart"/>
+      <w:r>
+        <w:t>keepYearList</w:t>
+      </w:r>
+      <w:proofErr w:type="spellEnd"/>
+      <w:r>
+        <w:t xml:space="preserve"> (with year 0 added). It keeps population results only from the IIASA-</w:t>
+      </w:r>
+      <w:proofErr w:type="spellStart"/>
+      <w:r>
+        <w:t>WiC</w:t>
+      </w:r>
+      <w:proofErr w:type="spellEnd"/>
+      <w:r>
+        <w:t xml:space="preserve"> POP model.</w:t>
+      </w:r>
+      <w:r>
+        <w:t xml:space="preserve"> The output </w:t>
+      </w:r>
+      <w:proofErr w:type="spellStart"/>
+      <w:r>
+        <w:t>rdf</w:t>
+      </w:r>
+      <w:proofErr w:type="spellEnd"/>
+      <w:r>
+        <w:t xml:space="preserve"> file </w:t>
+      </w:r>
+      <w:proofErr w:type="spellStart"/>
+      <w:r>
+        <w:t>shortname</w:t>
+      </w:r>
+      <w:proofErr w:type="spellEnd"/>
+      <w:r>
+        <w:t xml:space="preserve"> is </w:t>
+      </w:r>
+      <w:proofErr w:type="spellStart"/>
+      <w:proofErr w:type="gramStart"/>
+      <w:r>
+        <w:t>dt.SSPPopClean</w:t>
+      </w:r>
+      <w:proofErr w:type="spellEnd"/>
+      <w:proofErr w:type="gramEnd"/>
+      <w:r>
+        <w:t>.</w:t>
+      </w:r>
+    </w:p>
+    <w:p>
+      <w:r>
+        <w:t>Only needs to be run when a new SSP data set becomes available.</w:t>
+      </w:r>
+    </w:p>
+    <w:p>
+      <w:pPr>
+        <w:pStyle w:val="Heading3"/>
+      </w:pPr>
+      <w:proofErr w:type="spellStart"/>
+      <w:proofErr w:type="gramStart"/>
+      <w:r>
+        <w:t>dataPrep.NutrientRequirements.R</w:t>
+      </w:r>
+      <w:proofErr w:type="spellEnd"/>
+      <w:proofErr w:type="gramEnd"/>
+    </w:p>
+    <w:p>
+      <w:r>
+        <w:t xml:space="preserve">This script calculates nutrient requirements for SSP age group categories.  The requirements are imported in </w:t>
+      </w:r>
+      <w:proofErr w:type="spellStart"/>
+      <w:r>
+        <w:t>dataPrep.nutrientData.R</w:t>
+      </w:r>
+      <w:proofErr w:type="spellEnd"/>
+      <w:r>
+        <w:t xml:space="preserve"> and saved as </w:t>
+      </w:r>
+      <w:proofErr w:type="spellStart"/>
+      <w:r>
+        <w:t>df.nutrients</w:t>
+      </w:r>
+      <w:proofErr w:type="spellEnd"/>
+      <w:r>
+        <w:t xml:space="preserve">. Precursor scripts are </w:t>
+      </w:r>
+      <w:proofErr w:type="spellStart"/>
+      <w:proofErr w:type="gramStart"/>
+      <w:r>
+        <w:t>dataPrep.nutrientData.R</w:t>
+      </w:r>
+      <w:proofErr w:type="spellEnd"/>
+      <w:proofErr w:type="gramEnd"/>
+      <w:r>
+        <w:t xml:space="preserve"> and </w:t>
+      </w:r>
+      <w:proofErr w:type="spellStart"/>
+      <w:r>
+        <w:t>data</w:t>
+      </w:r>
+      <w:r>
+        <w:t>Management</w:t>
+      </w:r>
+      <w:r>
+        <w:t>.SSP.R</w:t>
+      </w:r>
+      <w:proofErr w:type="spellEnd"/>
+      <w:r>
+        <w:t>.</w:t>
+      </w:r>
+    </w:p>
+    <w:p>
+      <w:r>
+        <w:t xml:space="preserve"> </w:t>
+      </w:r>
+      <w:r>
+        <w:t xml:space="preserve">and does manipulations to align the SSP population data with the nutrient requirements age and gender structure data. Outputs are nutrient requirements for a representative consumer in each country. These change by year and scenario.  </w:t>
+      </w:r>
+    </w:p>
+    <w:p>
+      <w:pPr>
+        <w:pStyle w:val="Heading2"/>
+      </w:pPr>
+      <w:r>
+        <w:t xml:space="preserve">Data </w:t>
+      </w:r>
+      <w:r>
+        <w:t>management</w:t>
+      </w:r>
+    </w:p>
+    <w:p>
+      <w:pPr>
+        <w:pStyle w:val="BodyText"/>
+      </w:pPr>
+      <w:r>
+        <w:t xml:space="preserve">These scripts use the cleaned up data from the </w:t>
+      </w:r>
+      <w:proofErr w:type="spellStart"/>
+      <w:r>
+        <w:t>dataPrep</w:t>
+      </w:r>
+      <w:proofErr w:type="spellEnd"/>
+      <w:r>
+        <w:t xml:space="preserve"> scripts, does various manipulations and outputs new .</w:t>
+      </w:r>
+      <w:proofErr w:type="spellStart"/>
+      <w:r>
+        <w:t>rds</w:t>
+      </w:r>
+      <w:proofErr w:type="spellEnd"/>
+      <w:r>
+        <w:t xml:space="preserve"> files, and if not too big .</w:t>
+      </w:r>
+      <w:proofErr w:type="spellStart"/>
+      <w:r>
+        <w:t>xlsx</w:t>
+      </w:r>
+      <w:proofErr w:type="spellEnd"/>
+      <w:r>
+        <w:t xml:space="preserve"> files with the same content.</w:t>
+      </w:r>
+    </w:p>
+    <w:p>
+      <w:pPr>
+        <w:pStyle w:val="Compact"/>
+      </w:pPr>
+      <w:proofErr w:type="spellStart"/>
+      <w:proofErr w:type="gramStart"/>
+      <w:r>
+        <w:rPr>
+          <w:rFonts w:asciiTheme="majorHAnsi" w:eastAsiaTheme="majorEastAsia" w:hAnsiTheme="majorHAnsi" w:cstheme="majorBidi"/>
+          <w:b/>
+          <w:bCs/>
+          <w:color w:val="000000" w:themeColor="text1"/>
+          <w:sz w:val="28"/>
+          <w:szCs w:val="28"/>
+        </w:rPr>
+        <w:t>dataManagement.SSPPop.R</w:t>
+      </w:r>
+      <w:proofErr w:type="spellEnd"/>
+      <w:proofErr w:type="gramEnd"/>
+    </w:p>
+    <w:p>
+      <w:r>
+        <w:t xml:space="preserve">This script reads in the Shared Socioeconomic Profiles population data written by </w:t>
+      </w:r>
+      <w:proofErr w:type="spellStart"/>
+      <w:proofErr w:type="gramStart"/>
+      <w:r>
+        <w:t>dataPrep.SSP.R</w:t>
+      </w:r>
+      <w:proofErr w:type="spellEnd"/>
+      <w:r>
+        <w:t>.</w:t>
+      </w:r>
+      <w:proofErr w:type="gramEnd"/>
+      <w:r>
+        <w:t xml:space="preserve"> It deletes unneeded data and creates new ‘age’ group categories for pregnant and lactating women.</w:t>
+      </w:r>
+    </w:p>
+    <w:p>
+      <w:r>
+        <w:t>Currently aggregation of population data to the region is done here.</w:t>
+      </w:r>
+    </w:p>
+    <w:p>
+      <w:r>
+        <w:t xml:space="preserve">Precursor scripts are </w:t>
+      </w:r>
+      <w:proofErr w:type="spellStart"/>
+      <w:proofErr w:type="gramStart"/>
+      <w:r>
+        <w:t>dataPrep.regions.R</w:t>
+      </w:r>
+      <w:proofErr w:type="spellEnd"/>
+      <w:proofErr w:type="gramEnd"/>
+      <w:r>
+        <w:t xml:space="preserve"> and </w:t>
+      </w:r>
+      <w:proofErr w:type="spellStart"/>
+      <w:r>
+        <w:t>dataPrep.SSP.R</w:t>
+      </w:r>
+      <w:proofErr w:type="spellEnd"/>
+      <w:r>
+        <w:t>.</w:t>
+      </w:r>
+    </w:p>
+    <w:p>
+      <w:r>
+        <w:t>Only needs to be run when a new SSP data set becomes available.</w:t>
+      </w:r>
+    </w:p>
+    <w:p>
+      <w:pPr>
+        <w:pStyle w:val="Compact"/>
+        <w:rPr>
+          <w:rFonts w:asciiTheme="majorHAnsi" w:eastAsiaTheme="majorEastAsia" w:hAnsiTheme="majorHAnsi" w:cstheme="majorBidi"/>
+          <w:b/>
+          <w:bCs/>
+          <w:color w:val="000000" w:themeColor="text1"/>
+          <w:sz w:val="28"/>
+          <w:szCs w:val="28"/>
+        </w:rPr>
+      </w:pPr>
+      <w:proofErr w:type="spellStart"/>
+      <w:proofErr w:type="gramStart"/>
+      <w:r>
+        <w:rPr>
+          <w:rFonts w:asciiTheme="majorHAnsi" w:eastAsiaTheme="majorEastAsia" w:hAnsiTheme="majorHAnsi" w:cstheme="majorBidi"/>
+          <w:b/>
+          <w:bCs/>
+          <w:color w:val="000000" w:themeColor="text1"/>
+          <w:sz w:val="28"/>
+          <w:szCs w:val="28"/>
+        </w:rPr>
+        <w:t>dataManagement.IMPACT</w:t>
+      </w:r>
+      <w:r>
+        <w:rPr>
+          <w:rFonts w:asciiTheme="majorHAnsi" w:eastAsiaTheme="majorEastAsia" w:hAnsiTheme="majorHAnsi" w:cstheme="majorBidi"/>
+          <w:b/>
+          <w:bCs/>
+          <w:color w:val="000000" w:themeColor="text1"/>
+          <w:sz w:val="28"/>
+          <w:szCs w:val="28"/>
+        </w:rPr>
+        <w:t>.R</w:t>
+      </w:r>
+      <w:proofErr w:type="spellEnd"/>
+      <w:proofErr w:type="gramEnd"/>
+    </w:p>
+    <w:p>
+      <w:pPr>
+        <w:pStyle w:val="Compact"/>
+      </w:pPr>
+      <w:bookmarkStart w:id="6" w:name="_GoBack"/>
+      <w:r>
+        <w:t xml:space="preserve">This script reads in the IMPACT </w:t>
+      </w:r>
+      <w:proofErr w:type="spellStart"/>
+      <w:r>
+        <w:t>rds</w:t>
+      </w:r>
+      <w:proofErr w:type="spellEnd"/>
+      <w:r>
+        <w:t xml:space="preserve"> files prepared in </w:t>
+      </w:r>
+      <w:proofErr w:type="spellStart"/>
+      <w:proofErr w:type="gramStart"/>
+      <w:r>
+        <w:t>dataPrep.IMPACT.R</w:t>
+      </w:r>
+      <w:proofErr w:type="spellEnd"/>
+      <w:proofErr w:type="gramEnd"/>
+      <w:r>
+        <w:t xml:space="preserve"> and create</w:t>
+      </w:r>
+      <w:r>
+        <w:t>s</w:t>
+      </w:r>
+      <w:r>
+        <w:t xml:space="preserve"> the</w:t>
+      </w:r>
+      <w:r>
+        <w:t xml:space="preserve"> </w:t>
+      </w:r>
+      <w:proofErr w:type="spellStart"/>
+      <w:r>
+        <w:t>IMPACTfood</w:t>
+      </w:r>
+      <w:proofErr w:type="spellEnd"/>
+      <w:r>
+        <w:t xml:space="preserve"> data table for use in </w:t>
+      </w:r>
+      <w:proofErr w:type="spellStart"/>
+      <w:r>
+        <w:t>nutrientCalcs.R</w:t>
+      </w:r>
+      <w:proofErr w:type="spellEnd"/>
+      <w:r>
+        <w:t xml:space="preserve">. It reads in </w:t>
+      </w:r>
+      <w:proofErr w:type="spellStart"/>
+      <w:proofErr w:type="gramStart"/>
+      <w:r>
+        <w:t>dt.FoodAvail</w:t>
+      </w:r>
+      <w:proofErr w:type="spellEnd"/>
+      <w:proofErr w:type="gramEnd"/>
+      <w:r>
+        <w:t>,</w:t>
+      </w:r>
+    </w:p>
+    <w:p>
+      <w:r>
+        <w:t xml:space="preserve"> adds the fish and alcohol data, and pcGDPX0, PCX0 PWX0, and CSV and writes out </w:t>
+      </w:r>
+      <w:proofErr w:type="spellStart"/>
+      <w:proofErr w:type="gramStart"/>
+      <w:r>
+        <w:t>dt.IMPACTfood</w:t>
+      </w:r>
+      <w:proofErr w:type="spellEnd"/>
+      <w:proofErr w:type="gramEnd"/>
+      <w:r>
+        <w:t>.</w:t>
+      </w:r>
+    </w:p>
+    <w:bookmarkEnd w:id="6"/>
+    <w:p>
+      <w:r>
+        <w:t xml:space="preserve">Precursor scripts are </w:t>
+      </w:r>
+      <w:proofErr w:type="spellStart"/>
+      <w:proofErr w:type="gramStart"/>
+      <w:r>
+        <w:t>dataPrep.regions</w:t>
+      </w:r>
+      <w:r>
+        <w:t>.R</w:t>
+      </w:r>
+      <w:proofErr w:type="spellEnd"/>
+      <w:proofErr w:type="gramEnd"/>
+      <w:r>
+        <w:t xml:space="preserve">, </w:t>
+      </w:r>
+      <w:proofErr w:type="spellStart"/>
+      <w:r>
+        <w:t>dataPrep.IMPACT.R</w:t>
+      </w:r>
+      <w:proofErr w:type="spellEnd"/>
+      <w:r>
+        <w:t xml:space="preserve">, </w:t>
+      </w:r>
+      <w:proofErr w:type="spellStart"/>
+      <w:r>
+        <w:t>dataManagement.alcohol.R</w:t>
+      </w:r>
+      <w:proofErr w:type="spellEnd"/>
+      <w:r>
+        <w:t xml:space="preserve">, </w:t>
+      </w:r>
+      <w:proofErr w:type="spellStart"/>
+      <w:r>
+        <w:t>dataManagement.fish.R</w:t>
+      </w:r>
+      <w:proofErr w:type="spellEnd"/>
+    </w:p>
+    <w:p>
+      <w:pPr>
+        <w:pStyle w:val="Compact"/>
+      </w:pPr>
     </w:p>
     <w:p>
       <w:pPr>
         <w:pStyle w:val="Heading1"/>
       </w:pPr>
-      <w:bookmarkStart w:id="1" w:name="directory-structure"/>
-      <w:bookmarkEnd w:id="1"/>
-      <w:r>
-        <w:t>Directory structure</w:t>
-      </w:r>
-    </w:p>
-    <w:p>
-      <w:pPr>
-        <w:pStyle w:val="FirstParagraph"/>
-      </w:pPr>
-      <w:r>
-        <w:t>The directory hierarchy of the project is as follows. Second level directories are in parentheses: * data (IMPACTData) --- contains .xlsx and .rds files generated by the dataPrep and dataManagement R scripts *</w:t>
-      </w:r>
-      <w:r>
-        <w:t xml:space="preserve"> data---raw (FBSData, IMPACTData, NutrientData, SSPData) --- data files from FAO, SSP, IMPACT, the nutrient lookup table * R --- R scripts * Results --- results from the analysis, contains .xlsx and .rds files</w:t>
-      </w:r>
-    </w:p>
-    <w:p>
-      <w:pPr>
-        <w:pStyle w:val="Heading1"/>
-      </w:pPr>
-      <w:bookmarkStart w:id="2" w:name="r-code-file-naming-conventions"/>
-      <w:bookmarkEnd w:id="2"/>
-      <w:r>
-        <w:t>R code file naming conventions</w:t>
-      </w:r>
-    </w:p>
-    <w:p>
-      <w:pPr>
-        <w:pStyle w:val="FirstParagraph"/>
-      </w:pPr>
-      <w:r>
-        <w:t>All R code is i</w:t>
-      </w:r>
-      <w:r>
-        <w:t xml:space="preserve">n the R directory. File naming conventions are: * dataPrep.xxx.R --- reads in the raw data from the data---raw directory and processes it into .rds (and sometimes .xlsx) files and writes these to the data or IMPACTData directory * dataManagement.xxx.R --- </w:t>
-      </w:r>
-      <w:r>
-        <w:t>reads in .rds data files from the data or IMPACTData directory, does more processing and writes writes these to the data or IMPACTData directory. * xxxFunctions.R --- has generic functions used in the xxx R scripts. A special functions script is nutrientMo</w:t>
-      </w:r>
-      <w:r>
-        <w:t>dFunctions.R. In addition to R functions it holds the names of key variables such as file names and directory paths. All other scripts read this information in with functions from this script.</w:t>
-      </w:r>
-    </w:p>
-    <w:p>
-      <w:pPr>
-        <w:pStyle w:val="Compact"/>
-        <w:numPr>
-          <w:ilvl w:val="0"/>
-          <w:numId w:val="4"/>
-        </w:numPr>
+      <w:r>
+        <w:t>Order of updating</w:t>
+      </w:r>
+    </w:p>
+    <w:p>
+      <w:pPr>
+        <w:pStyle w:val="Compact"/>
+      </w:pPr>
+    </w:p>
+    <w:p>
+      <w:pPr>
+        <w:pStyle w:val="Compact"/>
+      </w:pPr>
+      <w:r>
+        <w:t>New IMPACT data set</w:t>
+      </w:r>
+    </w:p>
+    <w:p>
+      <w:pPr>
+        <w:pStyle w:val="Compact"/>
+      </w:pPr>
+      <w:r>
+        <w:t>Xxx</w:t>
+      </w:r>
+    </w:p>
+    <w:p>
+      <w:pPr>
+        <w:pStyle w:val="Compact"/>
+      </w:pPr>
+      <w:r>
+        <w:t>New FBS data set</w:t>
+      </w:r>
+    </w:p>
+    <w:p>
+      <w:pPr>
+        <w:pStyle w:val="Compact"/>
       </w:pPr>
       <w:r>
         <w:lastRenderedPageBreak/>
-        <w:t>nutrientCalcs.R --- all final calculations are (currently) done</w:t>
-      </w:r>
-      <w:r>
-        <w:t xml:space="preserve"> in this script.</w:t>
-      </w:r>
-    </w:p>
-    <w:p>
-      <w:pPr>
-        <w:pStyle w:val="Heading1"/>
-      </w:pPr>
-      <w:bookmarkStart w:id="3" w:name="results-files"/>
-      <w:bookmarkEnd w:id="3"/>
-      <w:r>
-        <w:t>Results files</w:t>
-      </w:r>
-    </w:p>
-    <w:p>
-      <w:pPr>
-        <w:pStyle w:val="FirstParagraph"/>
-      </w:pPr>
-      <w:r>
-        <w:t>All file names have a standard format --- shortName, creation date, suffix. An example is metaData.2016-04-17.xlsx.</w:t>
-      </w:r>
-    </w:p>
-    <w:p>
-      <w:pPr>
-        <w:pStyle w:val="Compact"/>
-        <w:numPr>
-          <w:ilvl w:val="0"/>
-          <w:numId w:val="5"/>
-        </w:numPr>
-      </w:pPr>
-      <w:r>
-        <w:t>suffix --- .xlsx or .rds (a compressed file format used in R)</w:t>
-      </w:r>
-    </w:p>
-    <w:p>
-      <w:pPr>
-        <w:pStyle w:val="Heading2"/>
-      </w:pPr>
-      <w:bookmarkStart w:id="4" w:name="shortnames"/>
-      <w:bookmarkEnd w:id="4"/>
-      <w:r>
-        <w:t>shortNames</w:t>
-      </w:r>
-    </w:p>
-    <w:p>
-      <w:pPr>
-        <w:pStyle w:val="Compact"/>
-        <w:numPr>
-          <w:ilvl w:val="0"/>
-          <w:numId w:val="6"/>
-        </w:numPr>
-      </w:pPr>
-      <w:r>
-        <w:t>General --- metaData, nut.requiremen</w:t>
-      </w:r>
-      <w:r>
-        <w:t>ts, food.group, staples</w:t>
-      </w:r>
-    </w:p>
-    <w:p>
-      <w:pPr>
-        <w:pStyle w:val="Compact"/>
-        <w:numPr>
-          <w:ilvl w:val="0"/>
-          <w:numId w:val="6"/>
-        </w:numPr>
-      </w:pPr>
-      <w:r>
-        <w:t>requirements --- req.EARxxx, req.RDA.vitsxxx, req.RDA.minrls, req.RDA.macroxxx, req.UL.vitsxxx,req.UL.minrlsxxx</w:t>
-      </w:r>
-    </w:p>
-    <w:p>
-      <w:pPr>
-        <w:pStyle w:val="Compact"/>
-        <w:numPr>
-          <w:ilvl w:val="0"/>
-          <w:numId w:val="6"/>
-        </w:numPr>
-      </w:pPr>
-      <w:r>
-        <w:t>type of results --- ratio of nutrient consumption by commodity/staple/food group to total consumption, ratio of nutrient</w:t>
-      </w:r>
-      <w:r>
-        <w:t xml:space="preserve"> consumption by commodity/staple/food group to requirement</w:t>
-      </w:r>
-    </w:p>
-    <w:p>
-      <w:pPr>
-        <w:pStyle w:val="Heading1"/>
-      </w:pPr>
-      <w:bookmarkStart w:id="5" w:name="variable-naming-conventions"/>
-      <w:bookmarkEnd w:id="5"/>
-      <w:r>
-        <w:t>Variable naming conventions</w:t>
-      </w:r>
-    </w:p>
-    <w:p>
-      <w:pPr>
-        <w:pStyle w:val="Compact"/>
-        <w:numPr>
-          <w:ilvl w:val="0"/>
-          <w:numId w:val="7"/>
-        </w:numPr>
-      </w:pPr>
-      <w:r>
-        <w:t>scenario --- name of the IMPACT scenario, currently SSP2-GFDL, SSP2-MIROC, SSP2-NoCC</w:t>
-      </w:r>
-    </w:p>
-    <w:p>
-      <w:pPr>
-        <w:pStyle w:val="Compact"/>
-        <w:numPr>
-          <w:ilvl w:val="0"/>
-          <w:numId w:val="7"/>
-        </w:numPr>
-      </w:pPr>
-      <w:r>
-        <w:t>region --- the aggregation from individual countries to larger regions. Currently region_code.IMPACT3</w:t>
-      </w:r>
-    </w:p>
-    <w:p>
-      <w:pPr>
-        <w:pStyle w:val="Compact"/>
-        <w:numPr>
-          <w:ilvl w:val="0"/>
-          <w:numId w:val="7"/>
-        </w:numPr>
-      </w:pPr>
-      <w:r>
-        <w:t>year --- 4 digit year with an X to start with so it is a character value. Example - X2020</w:t>
-      </w:r>
-    </w:p>
-    <w:p>
-      <w:pPr>
-        <w:pStyle w:val="Compact"/>
-        <w:numPr>
-          <w:ilvl w:val="0"/>
-          <w:numId w:val="7"/>
-        </w:numPr>
-      </w:pPr>
-      <w:r>
-        <w:t>IMPACT_code --- a 4 or 5 digit code for each of the IMPACT commo</w:t>
-      </w:r>
-      <w:r>
-        <w:t>dities. Example - cwhea - the quantity of wheat consumed by a representative consumer</w:t>
-      </w:r>
-    </w:p>
-    <w:p>
-      <w:pPr>
-        <w:pStyle w:val="Compact"/>
-        <w:numPr>
-          <w:ilvl w:val="0"/>
-          <w:numId w:val="7"/>
-        </w:numPr>
-      </w:pPr>
-      <w:r>
-        <w:t>food.group.code --- the code for a food group. Example - cereals.</w:t>
-      </w:r>
-    </w:p>
-    <w:p>
-      <w:pPr>
-        <w:pStyle w:val="Compact"/>
-        <w:numPr>
-          <w:ilvl w:val="0"/>
-          <w:numId w:val="7"/>
-        </w:numPr>
-      </w:pPr>
-      <w:r>
-        <w:t>staple.code --- the code for a food group. Example - staple</w:t>
-      </w:r>
-    </w:p>
-    <w:p>
-      <w:pPr>
-        <w:pStyle w:val="Compact"/>
-        <w:numPr>
-          <w:ilvl w:val="0"/>
-          <w:numId w:val="7"/>
-        </w:numPr>
-      </w:pPr>
-      <w:r>
-        <w:t>foodAvailpDay --- the per capita quantity of</w:t>
-      </w:r>
-      <w:r>
-        <w:t xml:space="preserve"> an IMPACT commodity available for consumption by a representative consumer. Units - kg/day</w:t>
-      </w:r>
-    </w:p>
-    <w:p>
-      <w:pPr>
-        <w:pStyle w:val="Compact"/>
-        <w:numPr>
-          <w:ilvl w:val="0"/>
-          <w:numId w:val="7"/>
-        </w:numPr>
-      </w:pPr>
-      <w:r>
-        <w:t>nutrient.code --- a nutrient code combines the common name of the nutrient and the units</w:t>
-      </w:r>
-      <w:r>
-        <w:t xml:space="preserve"> it is in. Example - </w:t>
-      </w:r>
-      <w:proofErr w:type="spellStart"/>
-      <w:r>
-        <w:t>folate_µg</w:t>
-      </w:r>
-      <w:proofErr w:type="spellEnd"/>
-    </w:p>
-    <w:p>
-      <w:pPr>
-        <w:pStyle w:val="Compact"/>
-        <w:numPr>
-          <w:ilvl w:val="0"/>
-          <w:numId w:val="7"/>
-        </w:numPr>
-      </w:pPr>
-      <w:proofErr w:type="gramStart"/>
-      <w:r>
-        <w:t>nutrient.Q</w:t>
-      </w:r>
-      <w:proofErr w:type="gramEnd"/>
-      <w:r>
-        <w:t xml:space="preserve"> --- the quantity of a nutrient a</w:t>
-      </w:r>
-      <w:r>
-        <w:t>vailable from an IMPACT commodity per day</w:t>
-      </w:r>
-    </w:p>
-    <w:p>
-      <w:pPr>
-        <w:pStyle w:val="Compact"/>
-        <w:numPr>
-          <w:ilvl w:val="0"/>
-          <w:numId w:val="7"/>
-        </w:numPr>
-      </w:pPr>
-      <w:r>
-        <w:t>nutrient.sum [.all, .staple, .foodGroup] --- The sum of nutrient.Q for all commodities, for each staple group, for each food group.</w:t>
-      </w:r>
-    </w:p>
-    <w:p>
-      <w:pPr>
-        <w:pStyle w:val="Compact"/>
-        <w:numPr>
-          <w:ilvl w:val="0"/>
-          <w:numId w:val="7"/>
-        </w:numPr>
-      </w:pPr>
-      <w:r>
-        <w:t>nutrient.ratio [.all, .staple, .foodGroup] --- The ratio of a nutrient to the tota</w:t>
-      </w:r>
-      <w:r>
-        <w:t>l consumed</w:t>
-      </w:r>
-    </w:p>
-    <w:p>
-      <w:pPr>
-        <w:pStyle w:val="Compact"/>
-        <w:numPr>
-          <w:ilvl w:val="0"/>
-          <w:numId w:val="7"/>
-        </w:numPr>
-      </w:pPr>
-      <w:proofErr w:type="gramStart"/>
-      <w:r>
-        <w:t>nutrient.req.ratio</w:t>
-      </w:r>
-      <w:proofErr w:type="gramEnd"/>
-      <w:r>
-        <w:t xml:space="preserve"> [.all, .staple, .foodGroup] --- The ratio of a nutrient to the the daily requirement</w:t>
-      </w:r>
-    </w:p>
-    <w:p>
-      <w:pPr>
-        <w:pStyle w:val="Heading1"/>
-      </w:pPr>
-      <w:r>
-        <w:t>Processing steps</w:t>
-      </w:r>
-    </w:p>
-    <w:p>
-      <w:pPr>
-        <w:pStyle w:val="Compact"/>
-      </w:pPr>
-      <w:r>
-        <w:t xml:space="preserve">There are three levels of data processing. </w:t>
-      </w:r>
-    </w:p>
-    <w:p>
-      <w:pPr>
-        <w:pStyle w:val="Heading2"/>
-      </w:pPr>
-      <w:r>
-        <w:lastRenderedPageBreak/>
-        <w:t>Data preparation</w:t>
-      </w:r>
-    </w:p>
-    <w:p>
-      <w:pPr>
-        <w:pStyle w:val="Compact"/>
-      </w:pPr>
-      <w:r>
-        <w:t xml:space="preserve">Scripts that begin with </w:t>
-      </w:r>
-      <w:proofErr w:type="spellStart"/>
-      <w:r>
-        <w:t>dataPrep.xxx</w:t>
-      </w:r>
-      <w:proofErr w:type="spellEnd"/>
-      <w:r>
-        <w:t xml:space="preserve"> import data from </w:t>
-      </w:r>
-      <w:r>
-        <w:t>original sources</w:t>
-      </w:r>
-      <w:r>
-        <w:t>, do some manipulation</w:t>
-      </w:r>
-      <w:r>
-        <w:t xml:space="preserve"> convert to R formats</w:t>
-      </w:r>
-      <w:r>
-        <w:t xml:space="preserve"> (and usually excel files as well) and write to the data directory</w:t>
-      </w:r>
-      <w:r>
-        <w:t>.</w:t>
-      </w:r>
-    </w:p>
-    <w:p>
-      <w:pPr>
-        <w:pStyle w:val="Heading3"/>
-      </w:pPr>
-      <w:proofErr w:type="spellStart"/>
-      <w:proofErr w:type="gramStart"/>
-      <w:r>
-        <w:t>dataPrep.regions.R</w:t>
-      </w:r>
-      <w:proofErr w:type="spellEnd"/>
-      <w:proofErr w:type="gramEnd"/>
-    </w:p>
-    <w:p>
-      <w:pPr>
-        <w:pStyle w:val="Compact"/>
-      </w:pPr>
-      <w:r>
-        <w:t xml:space="preserve">This script contains functions to align regional aggregations from country data and writes </w:t>
-      </w:r>
-      <w:r>
-        <w:t xml:space="preserve">a file with the alignments to </w:t>
-      </w:r>
-      <w:proofErr w:type="spellStart"/>
-      <w:r>
-        <w:t>df.regions.all.rds</w:t>
-      </w:r>
-      <w:proofErr w:type="spellEnd"/>
-      <w:r>
-        <w:t>. The alignment is based on the ISO 3 digit codes as of November 2015. For a valid aggregation, all ISO codes must be assigned to one of the aggregations. New regional aggregations can be added in this script.</w:t>
-      </w:r>
-    </w:p>
-    <w:p>
-      <w:pPr>
-        <w:pStyle w:val="Heading3"/>
-      </w:pPr>
-      <w:proofErr w:type="spellStart"/>
-      <w:r>
-        <w:t>dataPrep.FBS.R</w:t>
-      </w:r>
-      <w:proofErr w:type="spellEnd"/>
-    </w:p>
-    <w:p>
-      <w:pPr>
-        <w:pStyle w:val="Compact"/>
-      </w:pPr>
-      <w:r>
-        <w:t>This script reads in the FAO Food Balance She</w:t>
-      </w:r>
-      <w:r>
-        <w:t xml:space="preserve">et information from a zip file, </w:t>
-      </w:r>
-      <w:r>
-        <w:t xml:space="preserve">keeps just the years in the variable </w:t>
-      </w:r>
-      <w:proofErr w:type="spellStart"/>
-      <w:r>
-        <w:t>keepYearList.FBS</w:t>
-      </w:r>
-      <w:proofErr w:type="spellEnd"/>
-      <w:r>
-        <w:t xml:space="preserve"> and deletes a lot of other data that are not needed,</w:t>
-      </w:r>
-      <w:r>
-        <w:t xml:space="preserve"> </w:t>
-      </w:r>
-      <w:r>
-        <w:t>converts FAO country codes to ISO 3 digit codes,</w:t>
-      </w:r>
-      <w:r>
-        <w:t xml:space="preserve"> </w:t>
-      </w:r>
-      <w:r>
-        <w:t>sums individual FBS items to the IMPACT code they are included in,</w:t>
-      </w:r>
-      <w:r>
-        <w:t xml:space="preserve"> </w:t>
-      </w:r>
-      <w:r>
-        <w:t xml:space="preserve">and writes out results to an </w:t>
-      </w:r>
-      <w:proofErr w:type="spellStart"/>
-      <w:r>
-        <w:t>rds</w:t>
-      </w:r>
-      <w:proofErr w:type="spellEnd"/>
-      <w:r>
-        <w:t xml:space="preserve"> file</w:t>
-      </w:r>
-      <w:r>
-        <w:t xml:space="preserve">, </w:t>
-      </w:r>
-      <w:proofErr w:type="spellStart"/>
-      <w:proofErr w:type="gramStart"/>
-      <w:r>
-        <w:t>dt.FBSxxx</w:t>
-      </w:r>
-      <w:proofErr w:type="spellEnd"/>
-      <w:proofErr w:type="gramEnd"/>
-      <w:r>
-        <w:t xml:space="preserve">. </w:t>
-      </w:r>
-      <w:r>
-        <w:t>Precursor</w:t>
-      </w:r>
-      <w:r>
-        <w:t xml:space="preserve"> script is </w:t>
-      </w:r>
-      <w:proofErr w:type="spellStart"/>
-      <w:proofErr w:type="gramStart"/>
-      <w:r>
-        <w:t>dataPrep.regions.R</w:t>
-      </w:r>
-      <w:proofErr w:type="spellEnd"/>
-      <w:proofErr w:type="gramEnd"/>
-    </w:p>
-    <w:p>
-      <w:pPr>
-        <w:pStyle w:val="Heading3"/>
-      </w:pPr>
-      <w:proofErr w:type="spellStart"/>
-      <w:proofErr w:type="gramStart"/>
-      <w:r>
-        <w:t>dataPrep.IMPACT.R</w:t>
-      </w:r>
-      <w:proofErr w:type="spellEnd"/>
-      <w:proofErr w:type="gramEnd"/>
-    </w:p>
-    <w:p>
-      <w:pPr>
-        <w:pStyle w:val="BodyText"/>
-      </w:pPr>
-      <w:r>
-        <w:t xml:space="preserve">This script reads in the IMPACT data from a </w:t>
-      </w:r>
-      <w:proofErr w:type="spellStart"/>
-      <w:r>
-        <w:t>gdx</w:t>
-      </w:r>
-      <w:proofErr w:type="spellEnd"/>
-      <w:r>
-        <w:t xml:space="preserve"> file and writes out selected variables to a .</w:t>
-      </w:r>
-      <w:proofErr w:type="spellStart"/>
-      <w:r>
-        <w:t>rds</w:t>
-      </w:r>
-      <w:proofErr w:type="spellEnd"/>
-      <w:r>
-        <w:t xml:space="preserve"> file.</w:t>
-      </w:r>
-      <w:r>
-        <w:t xml:space="preserve"> </w:t>
-      </w:r>
-      <w:r>
-        <w:t xml:space="preserve">The </w:t>
-      </w:r>
-      <w:proofErr w:type="spellStart"/>
-      <w:r>
-        <w:t>gdxrrw</w:t>
-      </w:r>
-      <w:proofErr w:type="spellEnd"/>
-      <w:r>
-        <w:t xml:space="preserve"> package</w:t>
-      </w:r>
-      <w:r>
-        <w:t xml:space="preserve"> for R</w:t>
-      </w:r>
-      <w:r>
-        <w:t xml:space="preserve"> is needed to run this</w:t>
-      </w:r>
-      <w:r>
-        <w:t xml:space="preserve"> script</w:t>
-      </w:r>
-      <w:r>
-        <w:t>. It is avail</w:t>
-      </w:r>
-      <w:r>
-        <w:t xml:space="preserve">able at this </w:t>
-      </w:r>
-      <w:proofErr w:type="spellStart"/>
-      <w:r>
-        <w:t>url</w:t>
-      </w:r>
-      <w:proofErr w:type="spellEnd"/>
-      <w:r>
-        <w:t xml:space="preserve">, not from CRAN --- </w:t>
-      </w:r>
-      <w:r>
-        <w:t>https://support.gams.co</w:t>
-      </w:r>
-      <w:r>
-        <w:t>m/gdxrrw:interfacing_gams_and_r.</w:t>
-      </w:r>
-    </w:p>
-    <w:p>
-      <w:pPr>
-        <w:pStyle w:val="Heading3"/>
-      </w:pPr>
-      <w:proofErr w:type="spellStart"/>
-      <w:proofErr w:type="gramStart"/>
-      <w:r>
-        <w:t>dataPrep.</w:t>
-      </w:r>
-      <w:r>
-        <w:t>nutrientData</w:t>
-      </w:r>
-      <w:r>
-        <w:t>.R</w:t>
-      </w:r>
-      <w:proofErr w:type="spellEnd"/>
-      <w:proofErr w:type="gramEnd"/>
-    </w:p>
-    <w:p>
-      <w:pPr>
-        <w:pStyle w:val="Compact"/>
-      </w:pPr>
-      <w:r>
-        <w:t xml:space="preserve">This script reads in the nutrient lookup table (file name is held in </w:t>
-      </w:r>
-      <w:proofErr w:type="spellStart"/>
-      <w:r>
-        <w:t>nutrientLU</w:t>
-      </w:r>
-      <w:proofErr w:type="spellEnd"/>
-      <w:r>
-        <w:t>) for</w:t>
-      </w:r>
-      <w:r>
-        <w:t xml:space="preserve"> </w:t>
-      </w:r>
-      <w:r>
-        <w:t xml:space="preserve">IMPACT commodities (USDA GFS IMPACT </w:t>
-      </w:r>
-      <w:proofErr w:type="spellStart"/>
-      <w:r>
-        <w:t>Vx</w:t>
-      </w:r>
-      <w:proofErr w:type="spellEnd"/>
-      <w:r>
-        <w:t>).</w:t>
-      </w:r>
-      <w:r>
-        <w:t xml:space="preserve"> </w:t>
-      </w:r>
-      <w:r>
-        <w:t>It produces a data frame that has for 100 grams of each IMPACT commodity the amount of several nutrients</w:t>
-      </w:r>
-      <w:r>
-        <w:t xml:space="preserve"> </w:t>
-      </w:r>
-      <w:r>
-        <w:t xml:space="preserve">adjusted for bone in to boneless and edible portion. The choice of using a cooking retention value is in </w:t>
-      </w:r>
-      <w:proofErr w:type="spellStart"/>
-      <w:r>
-        <w:t>nutrientCalcs.R</w:t>
-      </w:r>
-      <w:proofErr w:type="spellEnd"/>
-      <w:r>
-        <w:t>.</w:t>
-      </w:r>
-    </w:p>
-    <w:p>
-      <w:pPr>
-        <w:pStyle w:val="Heading3"/>
-      </w:pPr>
-      <w:proofErr w:type="spellStart"/>
-      <w:r>
-        <w:t>dataPrep.SSP.R</w:t>
-      </w:r>
-      <w:proofErr w:type="spellEnd"/>
-    </w:p>
-    <w:p>
-      <w:pPr>
-        <w:pStyle w:val="Compact"/>
-      </w:pPr>
-      <w:r>
-        <w:t>This script reads in the SSP data and renames the variables in the SSP file. It de</w:t>
-      </w:r>
-      <w:r>
-        <w:t xml:space="preserve">letes all years except those in </w:t>
-      </w:r>
-      <w:proofErr w:type="spellStart"/>
-      <w:r>
-        <w:t>keepYearList</w:t>
-      </w:r>
-      <w:proofErr w:type="spellEnd"/>
-      <w:r>
-        <w:t xml:space="preserve"> (with year 0 added)</w:t>
-      </w:r>
-      <w:r>
-        <w:t xml:space="preserve">. </w:t>
-      </w:r>
-      <w:r>
-        <w:t>It keeps population results only from the IIASA-</w:t>
-      </w:r>
-      <w:proofErr w:type="spellStart"/>
-      <w:r>
-        <w:t>WiC</w:t>
-      </w:r>
-      <w:proofErr w:type="spellEnd"/>
-      <w:r>
-        <w:t xml:space="preserve"> POP model.</w:t>
-      </w:r>
-    </w:p>
-    <w:p>
-      <w:pPr>
-        <w:pStyle w:val="Heading3"/>
-      </w:pPr>
-      <w:proofErr w:type="spellStart"/>
-      <w:proofErr w:type="gramStart"/>
-      <w:r>
-        <w:t>dataPrep.SSPPopExtract.R</w:t>
-      </w:r>
-      <w:proofErr w:type="spellEnd"/>
-      <w:proofErr w:type="gramEnd"/>
-    </w:p>
-    <w:p>
-      <w:pPr>
-        <w:pStyle w:val="Compact"/>
-      </w:pPr>
-      <w:r>
-        <w:t>This script reads in the Shared Socioeconomic Profiles population data</w:t>
-      </w:r>
-      <w:r>
-        <w:t xml:space="preserve"> </w:t>
-      </w:r>
-      <w:bookmarkStart w:id="6" w:name="_GoBack"/>
-      <w:r>
-        <w:t xml:space="preserve">written by </w:t>
-      </w:r>
-      <w:proofErr w:type="spellStart"/>
-      <w:r>
-        <w:t>dataPrep.SSP.R</w:t>
-      </w:r>
-      <w:bookmarkEnd w:id="6"/>
-      <w:proofErr w:type="spellEnd"/>
-      <w:r>
-        <w:t xml:space="preserve"> and does manipulations</w:t>
-      </w:r>
-      <w:r>
-        <w:t xml:space="preserve"> </w:t>
-      </w:r>
-      <w:r>
-        <w:t>to align the SSP population data with the nutrient requirements age and gender structure data</w:t>
-      </w:r>
-      <w:r>
-        <w:t xml:space="preserve">. Outputs are nutrient requirements for a representative consumer in each country. These change by year and scenario.  from the </w:t>
-      </w:r>
-      <w:proofErr w:type="spellStart"/>
-      <w:proofErr w:type="gramStart"/>
-      <w:r>
-        <w:t>data.Prep</w:t>
-      </w:r>
-      <w:proofErr w:type="spellEnd"/>
-      <w:proofErr w:type="gramEnd"/>
-    </w:p>
-    <w:p>
-      <w:pPr>
-        <w:pStyle w:val="Compact"/>
-      </w:pPr>
-      <w:r>
-        <w:t>Precursor scrip</w:t>
-      </w:r>
-      <w:r>
-        <w:t xml:space="preserve">ts are </w:t>
-      </w:r>
-      <w:proofErr w:type="spellStart"/>
-      <w:proofErr w:type="gramStart"/>
-      <w:r>
-        <w:t>dataPrep.regions.R</w:t>
-      </w:r>
-      <w:proofErr w:type="spellEnd"/>
-      <w:proofErr w:type="gramEnd"/>
-      <w:r>
-        <w:t xml:space="preserve"> and </w:t>
-      </w:r>
-      <w:proofErr w:type="spellStart"/>
-      <w:r>
-        <w:t>dataPrep.SSP.R</w:t>
-      </w:r>
-      <w:proofErr w:type="spellEnd"/>
-      <w:r>
-        <w:t>.</w:t>
-      </w:r>
-    </w:p>
-    <w:p>
-      <w:pPr>
-        <w:pStyle w:val="Heading3"/>
-      </w:pPr>
-      <w:proofErr w:type="spellStart"/>
-      <w:proofErr w:type="gramStart"/>
-      <w:r>
-        <w:lastRenderedPageBreak/>
-        <w:t>dataPrep.NutrientRequirements.R</w:t>
-      </w:r>
-      <w:proofErr w:type="gramEnd"/>
-    </w:p>
-    <w:p>
-      <w:pPr>
-        <w:pStyle w:val="Compact"/>
-      </w:pPr>
-      <w:proofErr w:type="spellEnd"/>
-      <w:r>
-        <w:t>This script calculates nutrient requiremen</w:t>
-      </w:r>
-      <w:r>
-        <w:t xml:space="preserve">ts for SSP age group categories. </w:t>
-      </w:r>
-      <w:r>
-        <w:t>The source of the requirements is</w:t>
-      </w:r>
-      <w:r>
-        <w:t xml:space="preserve"> </w:t>
-      </w:r>
-      <w:hyperlink r:id="rId8" w:history="1">
-        <w:r>
-          <w:rPr>
-            <w:rStyle w:val="Hyperlink"/>
-          </w:rPr>
-          <w:t>http://www.nal.usda.gov/fnic/DRI/DRI_Tables/recommended_intakes_individuals.pdf</w:t>
-        </w:r>
-      </w:hyperlink>
-      <w:r>
-        <w:t xml:space="preserve"> </w:t>
-      </w:r>
-      <w:r>
-        <w:t xml:space="preserve">The requirements are imported in </w:t>
-      </w:r>
-      <w:proofErr w:type="spellStart"/>
-      <w:r>
-        <w:t>dataPrep.nutrientData.R</w:t>
-      </w:r>
-      <w:proofErr w:type="spellEnd"/>
-      <w:r>
-        <w:t xml:space="preserve"> and saved as </w:t>
-      </w:r>
-      <w:proofErr w:type="spellStart"/>
-      <w:r>
-        <w:t>df.nutrients</w:t>
-      </w:r>
-      <w:proofErr w:type="spellEnd"/>
-      <w:r>
-        <w:t xml:space="preserve">. Precursor scripts are </w:t>
-      </w:r>
-      <w:proofErr w:type="spellStart"/>
-      <w:proofErr w:type="gramStart"/>
-      <w:r>
-        <w:t>dataPrep.nutrientData.R</w:t>
-      </w:r>
-      <w:proofErr w:type="spellEnd"/>
-      <w:proofErr w:type="gramEnd"/>
-      <w:r>
-        <w:t xml:space="preserve"> and </w:t>
-      </w:r>
-      <w:proofErr w:type="spellStart"/>
-      <w:r>
-        <w:t>dataPrep.SSP.R</w:t>
-      </w:r>
-      <w:proofErr w:type="spellEnd"/>
+        <w:t>Xxx</w:t>
+      </w:r>
+    </w:p>
+    <w:p>
+      <w:pPr>
+        <w:pStyle w:val="Compact"/>
+      </w:pPr>
+      <w:r>
+        <w:t>New SSP data set</w:t>
+      </w:r>
+    </w:p>
+    <w:p>
+      <w:pPr>
+        <w:pStyle w:val="Compact"/>
+      </w:pPr>
+      <w:r>
+        <w:t>Xxx</w:t>
+      </w:r>
+    </w:p>
+    <w:p>
+      <w:pPr>
+        <w:pStyle w:val="Compact"/>
+      </w:pPr>
+      <w:r>
+        <w:t>New regional aggregation</w:t>
+      </w:r>
+    </w:p>
+    <w:p>
+      <w:pPr>
+        <w:pStyle w:val="Compact"/>
+      </w:pPr>
+      <w:r>
+        <w:t>Xxx</w:t>
+      </w:r>
+    </w:p>
+    <w:p>
+      <w:pPr>
+        <w:pStyle w:val="Compact"/>
+      </w:pPr>
     </w:p>
     <w:sectPr>
       <w:pgSz w:w="12240" w:h="15840"/>
@@ -1341,6 +1740,119 @@
     </w:lvl>
   </w:abstractNum>
   <w:abstractNum w:abstractNumId="3">
+    <w:nsid w:val="30F55601"/>
+    <w:multiLevelType w:val="hybridMultilevel"/>
+    <w:tmpl w:val="6E1A5128"/>
+    <w:lvl w:ilvl="0" w:tplc="D8A6EC36">
+      <w:start w:val="15"/>
+      <w:numFmt w:val="bullet"/>
+      <w:lvlText w:val="-"/>
+      <w:lvlJc w:val="left"/>
+      <w:pPr>
+        <w:ind w:left="720" w:hanging="360"/>
+      </w:pPr>
+      <w:rPr>
+        <w:rFonts w:ascii="Cambria" w:eastAsiaTheme="minorHAnsi" w:hAnsi="Cambria" w:cstheme="minorBidi" w:hint="default"/>
+      </w:rPr>
+    </w:lvl>
+    <w:lvl w:ilvl="1" w:tplc="04090003" w:tentative="1">
+      <w:start w:val="1"/>
+      <w:numFmt w:val="bullet"/>
+      <w:lvlText w:val="o"/>
+      <w:lvlJc w:val="left"/>
+      <w:pPr>
+        <w:ind w:left="1440" w:hanging="360"/>
+      </w:pPr>
+      <w:rPr>
+        <w:rFonts w:ascii="Courier New" w:hAnsi="Courier New" w:cs="Courier New" w:hint="default"/>
+      </w:rPr>
+    </w:lvl>
+    <w:lvl w:ilvl="2" w:tplc="04090005" w:tentative="1">
+      <w:start w:val="1"/>
+      <w:numFmt w:val="bullet"/>
+      <w:lvlText w:val=""/>
+      <w:lvlJc w:val="left"/>
+      <w:pPr>
+        <w:ind w:left="2160" w:hanging="360"/>
+      </w:pPr>
+      <w:rPr>
+        <w:rFonts w:ascii="Wingdings" w:hAnsi="Wingdings" w:hint="default"/>
+      </w:rPr>
+    </w:lvl>
+    <w:lvl w:ilvl="3" w:tplc="04090001" w:tentative="1">
+      <w:start w:val="1"/>
+      <w:numFmt w:val="bullet"/>
+      <w:lvlText w:val=""/>
+      <w:lvlJc w:val="left"/>
+      <w:pPr>
+        <w:ind w:left="2880" w:hanging="360"/>
+      </w:pPr>
+      <w:rPr>
+        <w:rFonts w:ascii="Symbol" w:hAnsi="Symbol" w:hint="default"/>
+      </w:rPr>
+    </w:lvl>
+    <w:lvl w:ilvl="4" w:tplc="04090003" w:tentative="1">
+      <w:start w:val="1"/>
+      <w:numFmt w:val="bullet"/>
+      <w:lvlText w:val="o"/>
+      <w:lvlJc w:val="left"/>
+      <w:pPr>
+        <w:ind w:left="3600" w:hanging="360"/>
+      </w:pPr>
+      <w:rPr>
+        <w:rFonts w:ascii="Courier New" w:hAnsi="Courier New" w:cs="Courier New" w:hint="default"/>
+      </w:rPr>
+    </w:lvl>
+    <w:lvl w:ilvl="5" w:tplc="04090005" w:tentative="1">
+      <w:start w:val="1"/>
+      <w:numFmt w:val="bullet"/>
+      <w:lvlText w:val=""/>
+      <w:lvlJc w:val="left"/>
+      <w:pPr>
+        <w:ind w:left="4320" w:hanging="360"/>
+      </w:pPr>
+      <w:rPr>
+        <w:rFonts w:ascii="Wingdings" w:hAnsi="Wingdings" w:hint="default"/>
+      </w:rPr>
+    </w:lvl>
+    <w:lvl w:ilvl="6" w:tplc="04090001" w:tentative="1">
+      <w:start w:val="1"/>
+      <w:numFmt w:val="bullet"/>
+      <w:lvlText w:val=""/>
+      <w:lvlJc w:val="left"/>
+      <w:pPr>
+        <w:ind w:left="5040" w:hanging="360"/>
+      </w:pPr>
+      <w:rPr>
+        <w:rFonts w:ascii="Symbol" w:hAnsi="Symbol" w:hint="default"/>
+      </w:rPr>
+    </w:lvl>
+    <w:lvl w:ilvl="7" w:tplc="04090003" w:tentative="1">
+      <w:start w:val="1"/>
+      <w:numFmt w:val="bullet"/>
+      <w:lvlText w:val="o"/>
+      <w:lvlJc w:val="left"/>
+      <w:pPr>
+        <w:ind w:left="5760" w:hanging="360"/>
+      </w:pPr>
+      <w:rPr>
+        <w:rFonts w:ascii="Courier New" w:hAnsi="Courier New" w:cs="Courier New" w:hint="default"/>
+      </w:rPr>
+    </w:lvl>
+    <w:lvl w:ilvl="8" w:tplc="04090005" w:tentative="1">
+      <w:start w:val="1"/>
+      <w:numFmt w:val="bullet"/>
+      <w:lvlText w:val=""/>
+      <w:lvlJc w:val="left"/>
+      <w:pPr>
+        <w:ind w:left="6480" w:hanging="360"/>
+      </w:pPr>
+      <w:rPr>
+        <w:rFonts w:ascii="Wingdings" w:hAnsi="Wingdings" w:hint="default"/>
+      </w:rPr>
+    </w:lvl>
+  </w:abstractNum>
+  <w:abstractNum w:abstractNumId="4">
     <w:nsid w:val="7BF70E1B"/>
     <w:multiLevelType w:val="hybridMultilevel"/>
     <w:tmpl w:val="7794F362"/>
@@ -1475,6 +1987,9 @@
     <w:abstractNumId w:val="2"/>
   </w:num>
   <w:num w:numId="8">
+    <w:abstractNumId w:val="4"/>
+  </w:num>
+  <w:num w:numId="9">
     <w:abstractNumId w:val="3"/>
   </w:num>
 </w:numbering>
@@ -1636,6 +2151,13 @@
     <w:lsdException w:name="Medium Shading 2"/>
     <w:lsdException w:name="Medium List 1"/>
     <w:lsdException w:name="Medium List 2"/>
+    <w:lsdException w:name="Medium Grid 1"/>
+    <w:lsdException w:name="Medium Grid 2"/>
+    <w:lsdException w:name="Medium Grid 3"/>
+    <w:lsdException w:name="Dark List"/>
+    <w:lsdException w:name="Colorful Shading"/>
+    <w:lsdException w:name="Colorful List"/>
+    <w:lsdException w:name="Colorful Grid"/>
     <w:lsdException w:name="Light Shading Accent 1"/>
     <w:lsdException w:name="Light List Accent 1"/>
     <w:lsdException w:name="Light Grid Accent 1"/>
@@ -1822,6 +2344,10 @@
   <w:style w:type="paragraph" w:default="1" w:styleId="Normal">
     <w:name w:val="Normal"/>
     <w:qFormat/>
+    <w:rsid w:val="00AE56AC"/>
+    <w:pPr>
+      <w:spacing w:after="120"/>
+    </w:pPr>
   </w:style>
   <w:style w:type="paragraph" w:styleId="Heading1">
     <w:name w:val="heading 1"/>
@@ -1873,6 +2399,7 @@
     <w:uiPriority w:val="9"/>
     <w:unhideWhenUsed/>
     <w:qFormat/>
+    <w:rsid w:val="00AE56AC"/>
     <w:pPr>
       <w:keepNext/>
       <w:keepLines/>
@@ -1883,7 +2410,7 @@
       <w:rFonts w:asciiTheme="majorHAnsi" w:eastAsiaTheme="majorEastAsia" w:hAnsiTheme="majorHAnsi" w:cstheme="majorBidi"/>
       <w:b/>
       <w:bCs/>
-      <w:color w:val="4F81BD" w:themeColor="accent1"/>
+      <w:color w:val="000000" w:themeColor="text1"/>
       <w:sz w:val="28"/>
       <w:szCs w:val="28"/>
     </w:rPr>
@@ -2113,9 +2640,6 @@
     <w:name w:val="caption"/>
     <w:basedOn w:val="Normal"/>
     <w:link w:val="CaptionChar"/>
-    <w:pPr>
-      <w:spacing w:after="120"/>
-    </w:pPr>
     <w:rPr>
       <w:i/>
     </w:rPr>

</xml_diff>

<commit_message>
Updated the readme.doc file to the state of the software as of July 20, 2016.
Made small changes to the app.R script.
</commit_message>
<xml_diff>
--- a/Readme.docx
+++ b/Readme.docx
@@ -23,10 +23,7 @@
         <w:pStyle w:val="Date"/>
       </w:pPr>
       <w:r>
-        <w:t>May</w:t>
-      </w:r>
-      <w:r>
-        <w:t xml:space="preserve"> 16</w:t>
+        <w:t>July 20</w:t>
       </w:r>
       <w:r>
         <w:t>, 2016</w:t>
@@ -67,7 +64,7 @@
         <w:pStyle w:val="Compact"/>
         <w:numPr>
           <w:ilvl w:val="0"/>
-          <w:numId w:val="3"/>
+          <w:numId w:val="11"/>
         </w:numPr>
       </w:pPr>
       <w:r>
@@ -79,7 +76,7 @@
         <w:pStyle w:val="Compact"/>
         <w:numPr>
           <w:ilvl w:val="0"/>
-          <w:numId w:val="3"/>
+          <w:numId w:val="11"/>
         </w:numPr>
       </w:pPr>
       <w:r>
@@ -94,7 +91,7 @@
         <w:pStyle w:val="Compact"/>
         <w:numPr>
           <w:ilvl w:val="0"/>
-          <w:numId w:val="3"/>
+          <w:numId w:val="11"/>
         </w:numPr>
       </w:pPr>
       <w:r>
@@ -109,7 +106,7 @@
         <w:pStyle w:val="Compact"/>
         <w:numPr>
           <w:ilvl w:val="0"/>
-          <w:numId w:val="3"/>
+          <w:numId w:val="11"/>
         </w:numPr>
       </w:pPr>
       <w:r>
@@ -121,7 +118,7 @@
         <w:pStyle w:val="Compact"/>
         <w:numPr>
           <w:ilvl w:val="0"/>
-          <w:numId w:val="3"/>
+          <w:numId w:val="11"/>
         </w:numPr>
       </w:pPr>
       <w:r>
@@ -159,7 +156,149 @@
         <w:pStyle w:val="FirstParagraph"/>
       </w:pPr>
       <w:r>
-        <w:t>The directory hierarchy of the project is as follows. Second level directories are in parentheses: * data (IMPACTData) --- contains .xlsx and .rds files generated by the dataPrep and dataManagement R scripts * data---raw (FBSData, IMPACTData, NutrientData, SSPData) --- data files from FAO, SSP, IMPACT, the nutrient lookup table * R --- R scripts * Results --- results from the analysis, contains .xlsx and .rds files</w:t>
+        <w:t xml:space="preserve">The directory hierarchy of the project is as follows. Second level directories are in parentheses: </w:t>
+      </w:r>
+    </w:p>
+    <w:p>
+      <w:pPr>
+        <w:pStyle w:val="FirstParagraph"/>
+        <w:numPr>
+          <w:ilvl w:val="0"/>
+          <w:numId w:val="10"/>
+        </w:numPr>
+      </w:pPr>
+      <w:r>
+        <w:t>data (</w:t>
+      </w:r>
+      <w:proofErr w:type="spellStart"/>
+      <w:r>
+        <w:t>IMPACTData</w:t>
+      </w:r>
+      <w:proofErr w:type="spellEnd"/>
+      <w:r>
+        <w:t>) -</w:t>
+      </w:r>
+      <w:r>
+        <w:t xml:space="preserve"> contains .</w:t>
+      </w:r>
+      <w:proofErr w:type="spellStart"/>
+      <w:r>
+        <w:t>xlsx</w:t>
+      </w:r>
+      <w:proofErr w:type="spellEnd"/>
+      <w:r>
+        <w:t xml:space="preserve"> and .rds files generated by the dataPrep and dataManagement R scripts </w:t>
+      </w:r>
+    </w:p>
+    <w:p>
+      <w:pPr>
+        <w:pStyle w:val="FirstParagraph"/>
+        <w:numPr>
+          <w:ilvl w:val="0"/>
+          <w:numId w:val="10"/>
+        </w:numPr>
+      </w:pPr>
+      <w:r>
+        <w:t>data-</w:t>
+      </w:r>
+      <w:r>
+        <w:t>raw (</w:t>
+      </w:r>
+      <w:proofErr w:type="spellStart"/>
+      <w:r>
+        <w:t>FBSData</w:t>
+      </w:r>
+      <w:proofErr w:type="spellEnd"/>
+      <w:r>
+        <w:t xml:space="preserve">, </w:t>
+      </w:r>
+      <w:proofErr w:type="spellStart"/>
+      <w:r>
+        <w:t>IMPAC</w:t>
+      </w:r>
+      <w:r>
+        <w:t>TData</w:t>
+      </w:r>
+      <w:proofErr w:type="spellEnd"/>
+      <w:r>
+        <w:t xml:space="preserve">, </w:t>
+      </w:r>
+      <w:proofErr w:type="spellStart"/>
+      <w:r>
+        <w:t>NutrientData</w:t>
+      </w:r>
+      <w:proofErr w:type="spellEnd"/>
+      <w:r>
+        <w:t xml:space="preserve">, </w:t>
+      </w:r>
+      <w:proofErr w:type="spellStart"/>
+      <w:r>
+        <w:t>SSPData</w:t>
+      </w:r>
+      <w:proofErr w:type="spellEnd"/>
+      <w:r>
+        <w:t xml:space="preserve">) </w:t>
+      </w:r>
+      <w:r>
+        <w:t xml:space="preserve">- data files from FAO, SSP, IMPACT, the nutrient lookup table </w:t>
+      </w:r>
+    </w:p>
+    <w:p>
+      <w:pPr>
+        <w:pStyle w:val="FirstParagraph"/>
+        <w:numPr>
+          <w:ilvl w:val="0"/>
+          <w:numId w:val="10"/>
+        </w:numPr>
+      </w:pPr>
+      <w:r>
+        <w:t xml:space="preserve">R </w:t>
+      </w:r>
+      <w:r>
+        <w:t>-</w:t>
+      </w:r>
+      <w:r>
+        <w:t xml:space="preserve"> R scripts </w:t>
+      </w:r>
+    </w:p>
+    <w:p>
+      <w:pPr>
+        <w:pStyle w:val="FirstParagraph"/>
+        <w:numPr>
+          <w:ilvl w:val="0"/>
+          <w:numId w:val="10"/>
+        </w:numPr>
+      </w:pPr>
+      <w:r>
+        <w:t>results -</w:t>
+      </w:r>
+      <w:r>
+        <w:t xml:space="preserve"> results from the analysis, contains .xlsx and .</w:t>
+      </w:r>
+      <w:proofErr w:type="spellStart"/>
+      <w:r>
+        <w:t>rds</w:t>
+      </w:r>
+      <w:proofErr w:type="spellEnd"/>
+      <w:r>
+        <w:t xml:space="preserve"> files</w:t>
+      </w:r>
+    </w:p>
+    <w:p>
+      <w:pPr>
+        <w:pStyle w:val="BodyText"/>
+        <w:numPr>
+          <w:ilvl w:val="0"/>
+          <w:numId w:val="10"/>
+        </w:numPr>
+      </w:pPr>
+      <w:proofErr w:type="spellStart"/>
+      <w:r>
+        <w:t>nutrientModeling</w:t>
+      </w:r>
+      <w:proofErr w:type="spellEnd"/>
+      <w:r>
+        <w:t xml:space="preserve"> (data, www) – code and data for the shiny app</w:t>
       </w:r>
     </w:p>
     <w:p>
@@ -185,7 +324,22 @@
         <w:pStyle w:val="FirstParagraph"/>
       </w:pPr>
       <w:r>
-        <w:t xml:space="preserve">* dataPrep.xxx.R --- reads in the raw data from the data---raw directory and processes it into .rds (and sometimes .xlsx) files and writes these to the data or IMPACTData directory </w:t>
+        <w:lastRenderedPageBreak/>
+        <w:t xml:space="preserve">* </w:t>
+      </w:r>
+      <w:proofErr w:type="spellStart"/>
+      <w:r>
+        <w:t>dataPrep.xxx.R</w:t>
+      </w:r>
+      <w:proofErr w:type="spellEnd"/>
+      <w:r>
+        <w:t xml:space="preserve"> </w:t>
+      </w:r>
+      <w:r>
+        <w:t xml:space="preserve">- </w:t>
+      </w:r>
+      <w:r>
+        <w:t xml:space="preserve">reads in the raw data from the data---raw directory and processes it into .rds (and sometimes .xlsx) files and writes these to the data or IMPACTData directory </w:t>
       </w:r>
     </w:p>
     <w:p>
@@ -193,7 +347,29 @@
         <w:pStyle w:val="FirstParagraph"/>
       </w:pPr>
       <w:r>
-        <w:t xml:space="preserve">* dataManagement.xxx.R --- reads in .rds data files from the data or IMPACTData directory, does more processing and writes writes these to the data or IMPACTData directory. </w:t>
+        <w:t xml:space="preserve">* </w:t>
+      </w:r>
+      <w:proofErr w:type="spellStart"/>
+      <w:r>
+        <w:t>dataManagement.xxx.R</w:t>
+      </w:r>
+      <w:proofErr w:type="spellEnd"/>
+      <w:r>
+        <w:t xml:space="preserve"> </w:t>
+      </w:r>
+      <w:r>
+        <w:t xml:space="preserve">- </w:t>
+      </w:r>
+      <w:r>
+        <w:t>reads in .</w:t>
+      </w:r>
+      <w:proofErr w:type="spellStart"/>
+      <w:r>
+        <w:t>rds</w:t>
+      </w:r>
+      <w:proofErr w:type="spellEnd"/>
+      <w:r>
+        <w:t xml:space="preserve"> data files from the data or IMPACTData directory, does more processing and writes writes these to the data or IMPACTData directory. </w:t>
       </w:r>
     </w:p>
     <w:p>
@@ -201,7 +377,21 @@
         <w:pStyle w:val="FirstParagraph"/>
       </w:pPr>
       <w:r>
-        <w:t xml:space="preserve">* xxxFunctions.R --- has generic functions used in the xxx R scripts. </w:t>
+        <w:t xml:space="preserve">* </w:t>
+      </w:r>
+      <w:proofErr w:type="spellStart"/>
+      <w:r>
+        <w:t>xxxFunctions.R</w:t>
+      </w:r>
+      <w:proofErr w:type="spellEnd"/>
+      <w:r>
+        <w:t xml:space="preserve"> </w:t>
+      </w:r>
+      <w:r>
+        <w:t xml:space="preserve">- </w:t>
+      </w:r>
+      <w:r>
+        <w:t xml:space="preserve">has generic functions used in the xxx R scripts. </w:t>
       </w:r>
     </w:p>
     <w:p>
@@ -209,7 +399,6 @@
         <w:pStyle w:val="FirstParagraph"/>
       </w:pPr>
       <w:r>
-        <w:lastRenderedPageBreak/>
         <w:t>A special functions script is nutrientModFunctions.R. In addition to R functions it holds the names of key variables such as file names and directory paths. All other scripts read this information in with functions from this script.</w:t>
       </w:r>
     </w:p>
@@ -221,8 +410,19 @@
           <w:numId w:val="4"/>
         </w:numPr>
       </w:pPr>
-      <w:r>
-        <w:t>nutrientCalcs.R --- all final calculations are (currently) done in this script.</w:t>
+      <w:proofErr w:type="spellStart"/>
+      <w:r>
+        <w:t>nutrientCalcs.R</w:t>
+      </w:r>
+      <w:proofErr w:type="spellEnd"/>
+      <w:r>
+        <w:t xml:space="preserve"> </w:t>
+      </w:r>
+      <w:r>
+        <w:t xml:space="preserve">- </w:t>
+      </w:r>
+      <w:r>
+        <w:t>all final calculations are (currently) done in this script.</w:t>
       </w:r>
     </w:p>
     <w:p>
@@ -240,7 +440,18 @@
         <w:pStyle w:val="FirstParagraph"/>
       </w:pPr>
       <w:r>
-        <w:t>All file names have a standard format --- shortName, creation date, suffix. An example is metaData.2016-04-17.xlsx.</w:t>
+        <w:t xml:space="preserve">All file names have a standard format </w:t>
+      </w:r>
+      <w:r>
+        <w:t xml:space="preserve">- </w:t>
+      </w:r>
+      <w:proofErr w:type="spellStart"/>
+      <w:r>
+        <w:t>shortName</w:t>
+      </w:r>
+      <w:proofErr w:type="spellEnd"/>
+      <w:r>
+        <w:t>, creation date, suffix. An example is metaData.2016-04-17.xlsx.</w:t>
       </w:r>
     </w:p>
     <w:p>
@@ -252,7 +463,29 @@
         </w:numPr>
       </w:pPr>
       <w:r>
-        <w:t>suffix --- .xlsx or .rds (a compressed file format used in R)</w:t>
+        <w:t>suffix -</w:t>
+      </w:r>
+      <w:r>
+        <w:t xml:space="preserve"> .</w:t>
+      </w:r>
+      <w:proofErr w:type="spellStart"/>
+      <w:r>
+        <w:t>xlsx</w:t>
+      </w:r>
+      <w:proofErr w:type="spellEnd"/>
+      <w:r>
+        <w:t>, .csv,</w:t>
+      </w:r>
+      <w:r>
+        <w:t xml:space="preserve"> or .</w:t>
+      </w:r>
+      <w:proofErr w:type="spellStart"/>
+      <w:r>
+        <w:t>rds</w:t>
+      </w:r>
+      <w:proofErr w:type="spellEnd"/>
+      <w:r>
+        <w:t xml:space="preserve"> (a compressed file format used in R)</w:t>
       </w:r>
     </w:p>
     <w:p>
@@ -274,7 +507,36 @@
         </w:numPr>
       </w:pPr>
       <w:r>
-        <w:t>General --- metaData, nut.requirements, food.group, staples</w:t>
+        <w:t xml:space="preserve">General </w:t>
+      </w:r>
+      <w:r>
+        <w:t xml:space="preserve">- </w:t>
+      </w:r>
+      <w:proofErr w:type="spellStart"/>
+      <w:r>
+        <w:t>metaData</w:t>
+      </w:r>
+      <w:proofErr w:type="spellEnd"/>
+      <w:r>
+        <w:t xml:space="preserve">, </w:t>
+      </w:r>
+      <w:proofErr w:type="spellStart"/>
+      <w:proofErr w:type="gramStart"/>
+      <w:r>
+        <w:t>nut.requirements</w:t>
+      </w:r>
+      <w:proofErr w:type="spellEnd"/>
+      <w:proofErr w:type="gramEnd"/>
+      <w:r>
+        <w:t xml:space="preserve">, </w:t>
+      </w:r>
+      <w:proofErr w:type="spellStart"/>
+      <w:r>
+        <w:t>food.group</w:t>
+      </w:r>
+      <w:proofErr w:type="spellEnd"/>
+      <w:r>
+        <w:t>, staples</w:t>
       </w:r>
     </w:p>
     <w:p>
@@ -286,7 +548,44 @@
         </w:numPr>
       </w:pPr>
       <w:r>
-        <w:t>requirements --- req.EARxxx, req.RDA.vitsxxx, req.RDA.minrls, req.RDA.macroxxx, req.UL.vitsxxx,req.UL.minrlsxxx</w:t>
+        <w:t xml:space="preserve">requirements </w:t>
+      </w:r>
+      <w:r>
+        <w:t xml:space="preserve">- </w:t>
+      </w:r>
+      <w:proofErr w:type="spellStart"/>
+      <w:proofErr w:type="gramStart"/>
+      <w:r>
+        <w:t>req.EARxxx</w:t>
+      </w:r>
+      <w:proofErr w:type="spellEnd"/>
+      <w:proofErr w:type="gramEnd"/>
+      <w:r>
+        <w:t xml:space="preserve">, </w:t>
+      </w:r>
+      <w:proofErr w:type="spellStart"/>
+      <w:r>
+        <w:t>req.RDA.vitsxxx</w:t>
+      </w:r>
+      <w:proofErr w:type="spellEnd"/>
+      <w:r>
+        <w:t xml:space="preserve">, </w:t>
+      </w:r>
+      <w:proofErr w:type="spellStart"/>
+      <w:r>
+        <w:t>req.RDA.minrls</w:t>
+      </w:r>
+      <w:proofErr w:type="spellEnd"/>
+      <w:r>
+        <w:t xml:space="preserve">, </w:t>
+      </w:r>
+      <w:proofErr w:type="spellStart"/>
+      <w:r>
+        <w:t>req.RDA.macroxxx</w:t>
+      </w:r>
+      <w:proofErr w:type="spellEnd"/>
+      <w:r>
+        <w:t>, req.UL.vitsxxx,req.UL.minrlsxxx</w:t>
       </w:r>
     </w:p>
     <w:p>
@@ -298,7 +597,13 @@
         </w:numPr>
       </w:pPr>
       <w:r>
-        <w:t>type of results --- ratio of nutrient consumption by commodity/staple/food group to total consumption, ratio of nutrient consumption by commodity/staple/food group to requirement</w:t>
+        <w:t xml:space="preserve">type of results </w:t>
+      </w:r>
+      <w:r>
+        <w:t xml:space="preserve">- </w:t>
+      </w:r>
+      <w:r>
+        <w:t>ratio of nutrient consumption by commodity/staple/food group to total consumption, ratio of nutrient consumption by commodity/staple/food group to requirement</w:t>
       </w:r>
     </w:p>
     <w:p>
@@ -320,7 +625,13 @@
         </w:numPr>
       </w:pPr>
       <w:r>
-        <w:t>scenario --- name of the IMPACT scenario, currently SSP2-GFDL, SSP2-MIROC, SSP2-NoCC</w:t>
+        <w:t xml:space="preserve">scenario </w:t>
+      </w:r>
+      <w:r>
+        <w:t xml:space="preserve">- </w:t>
+      </w:r>
+      <w:r>
+        <w:t>name of the IMPACT scenario, currently SSP2-GFDL, SSP2-MIROC, SSP2-NoCC</w:t>
       </w:r>
     </w:p>
     <w:p>
@@ -332,7 +643,13 @@
         </w:numPr>
       </w:pPr>
       <w:r>
-        <w:t>region --- the aggregation from individual countries to larger regions. Currently region_code.IMPACT3</w:t>
+        <w:t xml:space="preserve">region </w:t>
+      </w:r>
+      <w:r>
+        <w:t xml:space="preserve">- </w:t>
+      </w:r>
+      <w:r>
+        <w:t>the aggregation from individual countries to larger regions. Currently region_code.IMPACT3</w:t>
       </w:r>
     </w:p>
     <w:p>
@@ -344,7 +661,18 @@
         </w:numPr>
       </w:pPr>
       <w:r>
-        <w:t>year --- 4 digit year with an X to start with so it is a character value. Example - X2020</w:t>
+        <w:t xml:space="preserve">year </w:t>
+      </w:r>
+      <w:r>
+        <w:t xml:space="preserve">- </w:t>
+      </w:r>
+      <w:proofErr w:type="gramStart"/>
+      <w:r>
+        <w:t>4 digit</w:t>
+      </w:r>
+      <w:proofErr w:type="gramEnd"/>
+      <w:r>
+        <w:t xml:space="preserve"> year with an X to start with so it is a character value. Example - X2020</w:t>
       </w:r>
     </w:p>
     <w:p>
@@ -355,8 +683,27 @@
           <w:numId w:val="7"/>
         </w:numPr>
       </w:pPr>
-      <w:r>
-        <w:t>IMPACT_code --- a 4 or 5 digit code for each of the IMPACT commodities. Example - cwhea - the quantity of wheat consumed by a representative consumer</w:t>
+      <w:proofErr w:type="spellStart"/>
+      <w:r>
+        <w:t>IMPACT_code</w:t>
+      </w:r>
+      <w:proofErr w:type="spellEnd"/>
+      <w:r>
+        <w:t xml:space="preserve"> </w:t>
+      </w:r>
+      <w:r>
+        <w:t xml:space="preserve">- </w:t>
+      </w:r>
+      <w:r>
+        <w:t xml:space="preserve">a 4 or </w:t>
+      </w:r>
+      <w:proofErr w:type="gramStart"/>
+      <w:r>
+        <w:t>5 digit</w:t>
+      </w:r>
+      <w:proofErr w:type="gramEnd"/>
+      <w:r>
+        <w:t xml:space="preserve"> code for each of the IMPACT commodities. Example - cwhea - the quantity of wheat consumed by a representative consumer</w:t>
       </w:r>
     </w:p>
     <w:p>
@@ -367,8 +714,24 @@
           <w:numId w:val="7"/>
         </w:numPr>
       </w:pPr>
-      <w:r>
-        <w:t>food.group.code --- the code for a food group. Example - cereals.</w:t>
+      <w:proofErr w:type="spellStart"/>
+      <w:proofErr w:type="gramStart"/>
+      <w:r>
+        <w:t>food.group</w:t>
+      </w:r>
+      <w:proofErr w:type="gramEnd"/>
+      <w:r>
+        <w:t>.code</w:t>
+      </w:r>
+      <w:proofErr w:type="spellEnd"/>
+      <w:r>
+        <w:t xml:space="preserve"> </w:t>
+      </w:r>
+      <w:r>
+        <w:t xml:space="preserve">- </w:t>
+      </w:r>
+      <w:r>
+        <w:t>the code for a food group. Example - cereals.</w:t>
       </w:r>
     </w:p>
     <w:p>
@@ -379,8 +742,21 @@
           <w:numId w:val="7"/>
         </w:numPr>
       </w:pPr>
-      <w:r>
-        <w:t>staple.code --- the code for a food group. Example - staple</w:t>
+      <w:proofErr w:type="spellStart"/>
+      <w:proofErr w:type="gramStart"/>
+      <w:r>
+        <w:t>staple.code</w:t>
+      </w:r>
+      <w:proofErr w:type="spellEnd"/>
+      <w:proofErr w:type="gramEnd"/>
+      <w:r>
+        <w:t xml:space="preserve"> </w:t>
+      </w:r>
+      <w:r>
+        <w:t xml:space="preserve">- </w:t>
+      </w:r>
+      <w:r>
+        <w:t>the code for a food group. Example - staple</w:t>
       </w:r>
     </w:p>
     <w:p>
@@ -391,8 +767,19 @@
           <w:numId w:val="7"/>
         </w:numPr>
       </w:pPr>
-      <w:r>
-        <w:t>foodAvailpDay --- the per capita quantity of an IMPACT commodity available for consumption by a representative consumer. Units - kg/day</w:t>
+      <w:proofErr w:type="spellStart"/>
+      <w:r>
+        <w:t>foodAvailpDay</w:t>
+      </w:r>
+      <w:proofErr w:type="spellEnd"/>
+      <w:r>
+        <w:t xml:space="preserve"> </w:t>
+      </w:r>
+      <w:r>
+        <w:t xml:space="preserve">- </w:t>
+      </w:r>
+      <w:r>
+        <w:t>the per capita quantity of an IMPACT commodity available for consumption by a representative consumer. Units - kg/day</w:t>
       </w:r>
     </w:p>
     <w:p>
@@ -403,8 +790,21 @@
           <w:numId w:val="7"/>
         </w:numPr>
       </w:pPr>
-      <w:r>
-        <w:t>nutrient.code --- a nutrient code combines the common name of the nutrient and the units</w:t>
+      <w:proofErr w:type="spellStart"/>
+      <w:proofErr w:type="gramStart"/>
+      <w:r>
+        <w:t>nutrient.code</w:t>
+      </w:r>
+      <w:proofErr w:type="spellEnd"/>
+      <w:proofErr w:type="gramEnd"/>
+      <w:r>
+        <w:t xml:space="preserve"> </w:t>
+      </w:r>
+      <w:r>
+        <w:t xml:space="preserve">- </w:t>
+      </w:r>
+      <w:r>
+        <w:t>a nutrient code combines the common name of the nutrient and the units</w:t>
       </w:r>
       <w:r>
         <w:t xml:space="preserve"> it is in. Example - </w:t>
@@ -423,13 +823,21 @@
           <w:numId w:val="7"/>
         </w:numPr>
       </w:pPr>
+      <w:proofErr w:type="spellStart"/>
       <w:proofErr w:type="gramStart"/>
       <w:r>
         <w:t>nutrient.Q</w:t>
       </w:r>
+      <w:proofErr w:type="spellEnd"/>
       <w:proofErr w:type="gramEnd"/>
       <w:r>
-        <w:t xml:space="preserve"> --- the quantity of a nutrient available from an IMPACT commodity per day</w:t>
+        <w:t xml:space="preserve"> </w:t>
+      </w:r>
+      <w:r>
+        <w:t xml:space="preserve">- </w:t>
+      </w:r>
+      <w:r>
+        <w:t>the quantity of a nutrient available from an IMPACT commodity per day</w:t>
       </w:r>
     </w:p>
     <w:p>
@@ -440,8 +848,44 @@
           <w:numId w:val="7"/>
         </w:numPr>
       </w:pPr>
-      <w:r>
-        <w:t>nutrient.sum [.all, .staple, .foodGroup] --- The sum of nutrient.Q for all commodities, for each staple group, for each food group.</w:t>
+      <w:proofErr w:type="spellStart"/>
+      <w:r>
+        <w:lastRenderedPageBreak/>
+        <w:t>nutrient.sum</w:t>
+      </w:r>
+      <w:proofErr w:type="spellEnd"/>
+      <w:r>
+        <w:t xml:space="preserve"> </w:t>
+      </w:r>
+      <w:proofErr w:type="gramStart"/>
+      <w:r>
+        <w:t>[.all</w:t>
+      </w:r>
+      <w:proofErr w:type="gramEnd"/>
+      <w:r>
+        <w:t>, .staple, .</w:t>
+      </w:r>
+      <w:proofErr w:type="spellStart"/>
+      <w:r>
+        <w:t>foodGroup</w:t>
+      </w:r>
+      <w:proofErr w:type="spellEnd"/>
+      <w:r>
+        <w:t xml:space="preserve">] </w:t>
+      </w:r>
+      <w:r>
+        <w:t xml:space="preserve">- </w:t>
+      </w:r>
+      <w:r>
+        <w:t xml:space="preserve">The sum of </w:t>
+      </w:r>
+      <w:proofErr w:type="spellStart"/>
+      <w:r>
+        <w:t>nutrient.Q</w:t>
+      </w:r>
+      <w:proofErr w:type="spellEnd"/>
+      <w:r>
+        <w:t xml:space="preserve"> for all commodities, for each staple group, for each food group.</w:t>
       </w:r>
     </w:p>
     <w:p>
@@ -452,8 +896,29 @@
           <w:numId w:val="7"/>
         </w:numPr>
       </w:pPr>
-      <w:r>
-        <w:t>nutrient.ratio [.all, .staple, .foodGroup] --- The ratio of a nutrient to the total consumed</w:t>
+      <w:proofErr w:type="spellStart"/>
+      <w:proofErr w:type="gramStart"/>
+      <w:r>
+        <w:t>nutrient.ratio</w:t>
+      </w:r>
+      <w:proofErr w:type="spellEnd"/>
+      <w:proofErr w:type="gramEnd"/>
+      <w:r>
+        <w:t xml:space="preserve"> [.all, .staple, .</w:t>
+      </w:r>
+      <w:proofErr w:type="spellStart"/>
+      <w:r>
+        <w:t>foodGroup</w:t>
+      </w:r>
+      <w:proofErr w:type="spellEnd"/>
+      <w:r>
+        <w:t xml:space="preserve">] </w:t>
+      </w:r>
+      <w:r>
+        <w:t xml:space="preserve">- </w:t>
+      </w:r>
+      <w:r>
+        <w:t>The ratio of a nutrient to the total consumed</w:t>
       </w:r>
     </w:p>
     <w:p>
@@ -464,13 +929,29 @@
           <w:numId w:val="7"/>
         </w:numPr>
       </w:pPr>
+      <w:proofErr w:type="spellStart"/>
       <w:proofErr w:type="gramStart"/>
       <w:r>
         <w:t>nutrient.req.ratio</w:t>
       </w:r>
+      <w:proofErr w:type="spellEnd"/>
       <w:proofErr w:type="gramEnd"/>
       <w:r>
-        <w:t xml:space="preserve"> [.all, .staple, .foodGroup] --- The ratio of a nutrient to the the daily requirement</w:t>
+        <w:t xml:space="preserve"> [.all, .staple, .</w:t>
+      </w:r>
+      <w:proofErr w:type="spellStart"/>
+      <w:r>
+        <w:t>foodGroup</w:t>
+      </w:r>
+      <w:proofErr w:type="spellEnd"/>
+      <w:r>
+        <w:t xml:space="preserve">] </w:t>
+      </w:r>
+      <w:r>
+        <w:t xml:space="preserve">- </w:t>
+      </w:r>
+      <w:r>
+        <w:t>The ratio of a nutrient to the the daily requirement</w:t>
       </w:r>
     </w:p>
     <w:p>
@@ -478,7 +959,6 @@
         <w:pStyle w:val="Heading1"/>
       </w:pPr>
       <w:r>
-        <w:lastRenderedPageBreak/>
         <w:t>Processing steps</w:t>
       </w:r>
     </w:p>
@@ -487,7 +967,26 @@
         <w:pStyle w:val="Compact"/>
       </w:pPr>
       <w:r>
-        <w:t xml:space="preserve">There are three levels of data processing. </w:t>
+        <w:t xml:space="preserve">There are </w:t>
+      </w:r>
+      <w:r>
+        <w:t>three</w:t>
+      </w:r>
+      <w:r>
+        <w:t xml:space="preserve"> levels of data processing. </w:t>
+      </w:r>
+      <w:r>
+        <w:t xml:space="preserve">These can all be run automatically using the </w:t>
+      </w:r>
+      <w:proofErr w:type="spellStart"/>
+      <w:proofErr w:type="gramStart"/>
+      <w:r>
+        <w:t>automate.R</w:t>
+      </w:r>
+      <w:proofErr w:type="spellEnd"/>
+      <w:proofErr w:type="gramEnd"/>
+      <w:r>
+        <w:t xml:space="preserve"> script</w:t>
       </w:r>
     </w:p>
     <w:p>
@@ -608,10 +1107,131 @@
       </w:r>
       <w:proofErr w:type="spellEnd"/>
       <w:r>
+        <w:t xml:space="preserve"> for use in adding alcohol and fish to the IMPACT data.</w:t>
+      </w:r>
+    </w:p>
+    <w:p>
+      <w:pPr>
+        <w:pStyle w:val="Heading3"/>
+      </w:pPr>
+      <w:proofErr w:type="spellStart"/>
+      <w:proofErr w:type="gramStart"/>
+      <w:r>
+        <w:t>dataPrep.regions.R</w:t>
+      </w:r>
+      <w:proofErr w:type="spellEnd"/>
+      <w:proofErr w:type="gramEnd"/>
+    </w:p>
+    <w:p>
+      <w:r>
+        <w:t xml:space="preserve">This script contains functions to align regional aggregations </w:t>
+      </w:r>
+      <w:r>
+        <w:t>of</w:t>
+      </w:r>
+      <w:r>
+        <w:t xml:space="preserve"> country data and writes a file with the alignments to </w:t>
+      </w:r>
+      <w:proofErr w:type="spellStart"/>
+      <w:r>
+        <w:t>df.regions.all.rds</w:t>
+      </w:r>
+      <w:proofErr w:type="spellEnd"/>
+      <w:r>
+        <w:t>. The alignment is based on the ISO 3 digit codes as of November 2015. For a valid aggregation, all ISO codes must be assigned to one of the aggregations. New regional aggregations can be added in this script.</w:t>
+      </w:r>
+    </w:p>
+    <w:p>
+      <w:r>
+        <w:t>Should not need to be run unless a new regional aggregation is added.</w:t>
+      </w:r>
+    </w:p>
+    <w:p>
+      <w:pPr>
+        <w:pStyle w:val="Heading3"/>
+      </w:pPr>
+      <w:proofErr w:type="spellStart"/>
+      <w:r>
+        <w:t>dataPrep.FBS.R</w:t>
+      </w:r>
+      <w:proofErr w:type="spellEnd"/>
+    </w:p>
+    <w:p>
+      <w:r>
+        <w:t>This script reads in the FAO Food Balance She</w:t>
+      </w:r>
+      <w:r>
+        <w:t xml:space="preserve">et information from a zip file, </w:t>
+      </w:r>
+      <w:r>
+        <w:t xml:space="preserve">keeps just the years in the variable </w:t>
+      </w:r>
+      <w:proofErr w:type="spellStart"/>
+      <w:r>
+        <w:t>keepYearList.FBS</w:t>
+      </w:r>
+      <w:proofErr w:type="spellEnd"/>
+      <w:r>
+        <w:t xml:space="preserve"> and deletes a lot of other data that are not needed,</w:t>
+      </w:r>
+      <w:r>
         <w:t xml:space="preserve"> </w:t>
       </w:r>
       <w:r>
-        <w:t>for use in adding alcohol and fish to the IMPACT data.</w:t>
+        <w:t>converts FAO country codes to ISO 3 digit codes,</w:t>
+      </w:r>
+      <w:r>
+        <w:t xml:space="preserve"> </w:t>
+      </w:r>
+      <w:r>
+        <w:t>sums individual FBS items to the IMPACT code they are included in,</w:t>
+      </w:r>
+      <w:r>
+        <w:t xml:space="preserve"> </w:t>
+      </w:r>
+      <w:r>
+        <w:t xml:space="preserve">and writes out results to an </w:t>
+      </w:r>
+      <w:proofErr w:type="spellStart"/>
+      <w:r>
+        <w:t>rds</w:t>
+      </w:r>
+      <w:proofErr w:type="spellEnd"/>
+      <w:r>
+        <w:t xml:space="preserve"> file</w:t>
+      </w:r>
+      <w:r>
+        <w:t xml:space="preserve">, </w:t>
+      </w:r>
+      <w:proofErr w:type="spellStart"/>
+      <w:proofErr w:type="gramStart"/>
+      <w:r>
+        <w:t>dt.FBSxxx</w:t>
+      </w:r>
+      <w:proofErr w:type="spellEnd"/>
+      <w:proofErr w:type="gramEnd"/>
+      <w:r>
+        <w:t xml:space="preserve">. </w:t>
+      </w:r>
+      <w:r>
+        <w:t>All FBS items are included.</w:t>
+      </w:r>
+    </w:p>
+    <w:p>
+      <w:r>
+        <w:t xml:space="preserve">Precursor script is </w:t>
+      </w:r>
+      <w:proofErr w:type="spellStart"/>
+      <w:proofErr w:type="gramStart"/>
+      <w:r>
+        <w:t>dataPrep.regions.R</w:t>
+      </w:r>
+      <w:proofErr w:type="spellEnd"/>
+      <w:proofErr w:type="gramEnd"/>
+    </w:p>
+    <w:p>
+      <w:r>
+        <w:t>Should not need to be run unless a new FBS file is available.</w:t>
       </w:r>
     </w:p>
     <w:p>
@@ -621,168 +1241,38 @@
       <w:proofErr w:type="spellStart"/>
       <w:proofErr w:type="gramStart"/>
       <w:r>
-        <w:t>dataPrep.regions.R</w:t>
+        <w:t>dataPrep.IMPACT.R</w:t>
       </w:r>
       <w:proofErr w:type="spellEnd"/>
       <w:proofErr w:type="gramEnd"/>
     </w:p>
     <w:p>
-      <w:r>
-        <w:t xml:space="preserve">This script contains functions to align regional aggregations </w:t>
-      </w:r>
-      <w:r>
-        <w:t>of</w:t>
-      </w:r>
-      <w:r>
-        <w:t xml:space="preserve"> country data and writes a file with the alignments to </w:t>
-      </w:r>
-      <w:proofErr w:type="spellStart"/>
-      <w:r>
-        <w:t>df.regions.all.rds</w:t>
-      </w:r>
-      <w:proofErr w:type="spellEnd"/>
-      <w:r>
-        <w:t>. The alignment is based on the ISO 3 digit codes as of November 2015. For a valid aggregation, all ISO codes must be assigned to one of the aggregations. New regional aggregations can be added in this script.</w:t>
-      </w:r>
-    </w:p>
-    <w:p>
-      <w:r>
-        <w:t>Should not need to be run unless a new regional aggregation is added.</w:t>
-      </w:r>
-    </w:p>
-    <w:p>
-      <w:pPr>
-        <w:pStyle w:val="Heading3"/>
-      </w:pPr>
-      <w:proofErr w:type="spellStart"/>
-      <w:r>
-        <w:t>dataPrep.FBS.R</w:t>
-      </w:r>
-      <w:proofErr w:type="spellEnd"/>
-    </w:p>
-    <w:p>
-      <w:r>
-        <w:t>This script reads in the FAO Food Balance She</w:t>
-      </w:r>
-      <w:r>
-        <w:t xml:space="preserve">et information from a zip file, </w:t>
-      </w:r>
-      <w:r>
-        <w:t xml:space="preserve">keeps just the years in the variable </w:t>
-      </w:r>
-      <w:proofErr w:type="spellStart"/>
-      <w:r>
-        <w:t>keepYearList.FBS</w:t>
-      </w:r>
-      <w:proofErr w:type="spellEnd"/>
-      <w:r>
-        <w:t xml:space="preserve"> and deletes a lot of other data that are not needed,</w:t>
+      <w:pPr>
+        <w:pStyle w:val="BodyText"/>
+      </w:pPr>
+      <w:r>
+        <w:t xml:space="preserve">This script reads in the IMPACT data from a </w:t>
+      </w:r>
+      <w:proofErr w:type="spellStart"/>
+      <w:r>
+        <w:t>gdx</w:t>
+      </w:r>
+      <w:proofErr w:type="spellEnd"/>
+      <w:r>
+        <w:t xml:space="preserve"> file and writes out selected variables to a .</w:t>
+      </w:r>
+      <w:proofErr w:type="spellStart"/>
+      <w:r>
+        <w:t>rds</w:t>
+      </w:r>
+      <w:proofErr w:type="spellEnd"/>
+      <w:r>
+        <w:t xml:space="preserve"> file.</w:t>
       </w:r>
       <w:r>
         <w:t xml:space="preserve"> </w:t>
       </w:r>
       <w:r>
-        <w:t>converts FAO country codes to ISO 3 digit codes,</w:t>
-      </w:r>
-      <w:r>
-        <w:t xml:space="preserve"> </w:t>
-      </w:r>
-      <w:r>
-        <w:t>sums individual FBS items to the IMPACT code they are included in,</w:t>
-      </w:r>
-      <w:r>
-        <w:t xml:space="preserve"> </w:t>
-      </w:r>
-      <w:r>
-        <w:t xml:space="preserve">and writes out results to an </w:t>
-      </w:r>
-      <w:proofErr w:type="spellStart"/>
-      <w:r>
-        <w:t>rds</w:t>
-      </w:r>
-      <w:proofErr w:type="spellEnd"/>
-      <w:r>
-        <w:t xml:space="preserve"> file</w:t>
-      </w:r>
-      <w:r>
-        <w:t xml:space="preserve">, </w:t>
-      </w:r>
-      <w:proofErr w:type="spellStart"/>
-      <w:proofErr w:type="gramStart"/>
-      <w:r>
-        <w:t>dt.FBSxxx</w:t>
-      </w:r>
-      <w:proofErr w:type="spellEnd"/>
-      <w:proofErr w:type="gramEnd"/>
-      <w:r>
-        <w:t xml:space="preserve">. </w:t>
-      </w:r>
-      <w:r>
-        <w:t>All FBS items are included.</w:t>
-      </w:r>
-    </w:p>
-    <w:p>
-      <w:r>
-        <w:t xml:space="preserve">Precursor script is </w:t>
-      </w:r>
-      <w:proofErr w:type="spellStart"/>
-      <w:proofErr w:type="gramStart"/>
-      <w:r>
-        <w:t>dataPrep.regions.R</w:t>
-      </w:r>
-      <w:proofErr w:type="spellEnd"/>
-      <w:proofErr w:type="gramEnd"/>
-    </w:p>
-    <w:p>
-      <w:r>
-        <w:t xml:space="preserve">Should not need to be run unless a new </w:t>
-      </w:r>
-      <w:r>
-        <w:t>FBS file is available</w:t>
-      </w:r>
-      <w:r>
-        <w:t>.</w:t>
-      </w:r>
-    </w:p>
-    <w:p>
-      <w:pPr>
-        <w:pStyle w:val="Heading3"/>
-      </w:pPr>
-      <w:proofErr w:type="spellStart"/>
-      <w:proofErr w:type="gramStart"/>
-      <w:r>
-        <w:t>dataPrep.IMPACT.R</w:t>
-      </w:r>
-      <w:proofErr w:type="spellEnd"/>
-      <w:proofErr w:type="gramEnd"/>
-    </w:p>
-    <w:p>
-      <w:pPr>
-        <w:pStyle w:val="BodyText"/>
-      </w:pPr>
-      <w:r>
-        <w:t xml:space="preserve">This script reads in the IMPACT data from a </w:t>
-      </w:r>
-      <w:proofErr w:type="spellStart"/>
-      <w:r>
-        <w:t>gdx</w:t>
-      </w:r>
-      <w:proofErr w:type="spellEnd"/>
-      <w:r>
-        <w:t xml:space="preserve"> file and writes out selected variables to a .</w:t>
-      </w:r>
-      <w:proofErr w:type="spellStart"/>
-      <w:r>
-        <w:t>rds</w:t>
-      </w:r>
-      <w:proofErr w:type="spellEnd"/>
-      <w:r>
-        <w:t xml:space="preserve"> file.</w:t>
-      </w:r>
-      <w:r>
-        <w:t xml:space="preserve"> </w:t>
-      </w:r>
-      <w:r>
         <w:t xml:space="preserve">The </w:t>
       </w:r>
       <w:proofErr w:type="spellStart"/>
@@ -814,26 +1304,17 @@
       </w:r>
       <w:proofErr w:type="spellEnd"/>
       <w:r>
-        <w:t xml:space="preserve">, not from CRAN --- </w:t>
+        <w:t xml:space="preserve">, not from CRAN </w:t>
+      </w:r>
+      <w:r>
+        <w:t xml:space="preserve">- </w:t>
       </w:r>
       <w:hyperlink r:id="rId8" w:history="1">
         <w:r>
           <w:rPr>
             <w:rStyle w:val="Hyperlink"/>
           </w:rPr>
-          <w:t>https://support.gams.com/gdxrr</w:t>
-        </w:r>
-        <w:r>
-          <w:rPr>
-            <w:rStyle w:val="Hyperlink"/>
-          </w:rPr>
-          <w:t>w</w:t>
-        </w:r>
-        <w:r>
-          <w:rPr>
-            <w:rStyle w:val="Hyperlink"/>
-          </w:rPr>
-          <w:t>:interfacing_gams_and_r</w:t>
+          <w:t>https://support.gams.com/gdxrrw:interfacing_gams_and_r</w:t>
         </w:r>
       </w:hyperlink>
       <w:r>
@@ -845,6 +1326,7 @@
         <w:pStyle w:val="BodyText"/>
       </w:pPr>
       <w:r>
+        <w:lastRenderedPageBreak/>
         <w:t>Outputs files for each of the variables in a category of variables. [</w:t>
       </w:r>
       <w:proofErr w:type="spellStart"/>
@@ -925,7 +1407,6 @@
       </w:pPr>
       <w:proofErr w:type="spellStart"/>
       <w:r>
-        <w:lastRenderedPageBreak/>
         <w:t>dataPrep.SSP.R</w:t>
       </w:r>
       <w:proofErr w:type="spellEnd"/>
@@ -1044,10 +1525,7 @@
     </w:p>
     <w:p>
       <w:r>
-        <w:t xml:space="preserve"> </w:t>
-      </w:r>
-      <w:r>
-        <w:t xml:space="preserve">and does manipulations to align the SSP population data with the nutrient requirements age and gender structure data. Outputs are nutrient requirements for a representative consumer in each country. These change by year and scenario.  </w:t>
+        <w:t xml:space="preserve"> and does manipulations to align the SSP population data with the nutrient requirements age and gender structure data. Outputs are nutrient requirements for a representative consumer in each country. These change by year and scenario.  </w:t>
       </w:r>
     </w:p>
     <w:p>
@@ -1055,10 +1533,7 @@
         <w:pStyle w:val="Heading2"/>
       </w:pPr>
       <w:r>
-        <w:t xml:space="preserve">Data </w:t>
-      </w:r>
-      <w:r>
-        <w:t>management</w:t>
+        <w:t>Data management</w:t>
       </w:r>
     </w:p>
     <w:p>
@@ -1207,200 +1682,303 @@
       <w:pPr>
         <w:pStyle w:val="Compact"/>
       </w:pPr>
+      <w:r>
+        <w:t xml:space="preserve">This script reads in the IMPACT </w:t>
+      </w:r>
+      <w:proofErr w:type="spellStart"/>
+      <w:r>
+        <w:t>rds</w:t>
+      </w:r>
+      <w:proofErr w:type="spellEnd"/>
+      <w:r>
+        <w:t xml:space="preserve"> files prepared in </w:t>
+      </w:r>
+      <w:proofErr w:type="spellStart"/>
+      <w:proofErr w:type="gramStart"/>
+      <w:r>
+        <w:t>dataPrep.IMPACT.R</w:t>
+      </w:r>
+      <w:proofErr w:type="spellEnd"/>
+      <w:proofErr w:type="gramEnd"/>
+      <w:r>
+        <w:t xml:space="preserve"> and creates the </w:t>
+      </w:r>
+      <w:proofErr w:type="spellStart"/>
+      <w:r>
+        <w:t>IMPACTfood</w:t>
+      </w:r>
+      <w:proofErr w:type="spellEnd"/>
+      <w:r>
+        <w:t xml:space="preserve"> data table for use in </w:t>
+      </w:r>
+      <w:proofErr w:type="spellStart"/>
+      <w:r>
+        <w:t>nutrientCalcs.R</w:t>
+      </w:r>
+      <w:proofErr w:type="spellEnd"/>
+      <w:r>
+        <w:t xml:space="preserve">. It reads in </w:t>
+      </w:r>
+      <w:proofErr w:type="spellStart"/>
+      <w:proofErr w:type="gramStart"/>
+      <w:r>
+        <w:t>dt.FoodAvail</w:t>
+      </w:r>
+      <w:proofErr w:type="spellEnd"/>
+      <w:proofErr w:type="gramEnd"/>
+      <w:r>
+        <w:t>,</w:t>
+      </w:r>
+    </w:p>
+    <w:p>
+      <w:r>
+        <w:t xml:space="preserve"> adds the fish and alcohol data, and pcGDPX0, PCX0 PWX0, and CSV and writes out </w:t>
+      </w:r>
+      <w:proofErr w:type="spellStart"/>
+      <w:proofErr w:type="gramStart"/>
+      <w:r>
+        <w:t>dt.IMPACTfood</w:t>
+      </w:r>
+      <w:proofErr w:type="spellEnd"/>
+      <w:proofErr w:type="gramEnd"/>
+      <w:r>
+        <w:t>.</w:t>
+      </w:r>
+    </w:p>
+    <w:p>
+      <w:r>
+        <w:t xml:space="preserve">Precursor scripts are </w:t>
+      </w:r>
+      <w:proofErr w:type="spellStart"/>
+      <w:proofErr w:type="gramStart"/>
+      <w:r>
+        <w:t>dataPrep.regions.R</w:t>
+      </w:r>
+      <w:proofErr w:type="spellEnd"/>
+      <w:proofErr w:type="gramEnd"/>
+      <w:r>
+        <w:t xml:space="preserve">, </w:t>
+      </w:r>
+      <w:proofErr w:type="spellStart"/>
+      <w:r>
+        <w:t>dataPrep.IMPACT.R</w:t>
+      </w:r>
+      <w:proofErr w:type="spellEnd"/>
+      <w:r>
+        <w:t xml:space="preserve">, </w:t>
+      </w:r>
+      <w:proofErr w:type="spellStart"/>
+      <w:r>
+        <w:t>dataManagement.alcohol.R</w:t>
+      </w:r>
+      <w:proofErr w:type="spellEnd"/>
+      <w:r>
+        <w:t xml:space="preserve">, </w:t>
+      </w:r>
+      <w:proofErr w:type="spellStart"/>
+      <w:r>
+        <w:t>dataManagement.fish.R</w:t>
+      </w:r>
+      <w:proofErr w:type="spellEnd"/>
+    </w:p>
+    <w:p>
+      <w:pPr>
+        <w:pStyle w:val="Heading2"/>
+      </w:pPr>
+      <w:r>
+        <w:lastRenderedPageBreak/>
+        <w:t>Results preparation</w:t>
+      </w:r>
+    </w:p>
+    <w:p>
+      <w:pPr>
+        <w:pStyle w:val="Compact"/>
+      </w:pPr>
+    </w:p>
+    <w:p>
+      <w:pPr>
+        <w:pStyle w:val="Compact"/>
+        <w:rPr>
+          <w:rFonts w:asciiTheme="majorHAnsi" w:eastAsiaTheme="majorEastAsia" w:hAnsiTheme="majorHAnsi" w:cstheme="majorBidi"/>
+          <w:b/>
+          <w:bCs/>
+          <w:color w:val="000000" w:themeColor="text1"/>
+          <w:sz w:val="28"/>
+          <w:szCs w:val="28"/>
+        </w:rPr>
+      </w:pPr>
+      <w:proofErr w:type="spellStart"/>
+      <w:r>
+        <w:rPr>
+          <w:rFonts w:asciiTheme="majorHAnsi" w:eastAsiaTheme="majorEastAsia" w:hAnsiTheme="majorHAnsi" w:cstheme="majorBidi"/>
+          <w:b/>
+          <w:bCs/>
+          <w:color w:val="000000" w:themeColor="text1"/>
+          <w:sz w:val="28"/>
+          <w:szCs w:val="28"/>
+        </w:rPr>
+        <w:t>nutrientCalcs</w:t>
+      </w:r>
+      <w:r>
+        <w:rPr>
+          <w:rFonts w:asciiTheme="majorHAnsi" w:eastAsiaTheme="majorEastAsia" w:hAnsiTheme="majorHAnsi" w:cstheme="majorBidi"/>
+          <w:b/>
+          <w:bCs/>
+          <w:color w:val="000000" w:themeColor="text1"/>
+          <w:sz w:val="28"/>
+          <w:szCs w:val="28"/>
+        </w:rPr>
+        <w:t>.R</w:t>
+      </w:r>
+      <w:proofErr w:type="spellEnd"/>
+    </w:p>
+    <w:p>
+      <w:r>
+        <w:t xml:space="preserve">This script reads in the </w:t>
+      </w:r>
+      <w:proofErr w:type="spellStart"/>
+      <w:r>
+        <w:t>iMPACTfood</w:t>
+      </w:r>
+      <w:proofErr w:type="spellEnd"/>
+      <w:r>
+        <w:t xml:space="preserve"> data table and does some preliminary processing.</w:t>
+      </w:r>
+    </w:p>
+    <w:p>
+      <w:pPr>
+        <w:pStyle w:val="Compact"/>
+        <w:rPr>
+          <w:rFonts w:asciiTheme="majorHAnsi" w:eastAsiaTheme="majorEastAsia" w:hAnsiTheme="majorHAnsi" w:cstheme="majorBidi"/>
+          <w:b/>
+          <w:bCs/>
+          <w:color w:val="000000" w:themeColor="text1"/>
+          <w:sz w:val="28"/>
+          <w:szCs w:val="28"/>
+        </w:rPr>
+      </w:pPr>
+      <w:proofErr w:type="spellStart"/>
+      <w:r>
+        <w:rPr>
+          <w:rFonts w:asciiTheme="majorHAnsi" w:eastAsiaTheme="majorEastAsia" w:hAnsiTheme="majorHAnsi" w:cstheme="majorBidi"/>
+          <w:b/>
+          <w:bCs/>
+          <w:color w:val="000000" w:themeColor="text1"/>
+          <w:sz w:val="28"/>
+          <w:szCs w:val="28"/>
+        </w:rPr>
+        <w:t>nutrientCalcsProcessing.R</w:t>
+      </w:r>
+      <w:proofErr w:type="spellEnd"/>
+    </w:p>
+    <w:p>
+      <w:proofErr w:type="spellStart"/>
+      <w:r>
+        <w:t>NutrienCalcsProcessing.R</w:t>
+      </w:r>
+      <w:proofErr w:type="spellEnd"/>
+      <w:r>
+        <w:t xml:space="preserve"> writes out a large number of .</w:t>
+      </w:r>
+      <w:proofErr w:type="spellStart"/>
+      <w:r>
+        <w:t>rds</w:t>
+      </w:r>
+      <w:proofErr w:type="spellEnd"/>
+      <w:proofErr w:type="gramStart"/>
+      <w:r>
+        <w:t>, ,csv</w:t>
+      </w:r>
+      <w:proofErr w:type="gramEnd"/>
+      <w:r>
+        <w:t>, and .</w:t>
+      </w:r>
+      <w:proofErr w:type="spellStart"/>
+      <w:r>
+        <w:t>xlsx</w:t>
+      </w:r>
+      <w:proofErr w:type="spellEnd"/>
+      <w:r>
+        <w:t xml:space="preserve"> (where file sizes are not too large) files with final results.</w:t>
+      </w:r>
+    </w:p>
+    <w:p>
+      <w:pPr>
+        <w:pStyle w:val="Heading2"/>
+      </w:pPr>
+      <w:r>
+        <w:t>Results display</w:t>
+      </w:r>
+    </w:p>
+    <w:p/>
+    <w:p>
+      <w:pPr>
+        <w:pStyle w:val="Compact"/>
+        <w:rPr>
+          <w:rFonts w:asciiTheme="majorHAnsi" w:eastAsiaTheme="majorEastAsia" w:hAnsiTheme="majorHAnsi" w:cstheme="majorBidi"/>
+          <w:b/>
+          <w:bCs/>
+          <w:color w:val="000000" w:themeColor="text1"/>
+          <w:sz w:val="28"/>
+          <w:szCs w:val="28"/>
+        </w:rPr>
+      </w:pPr>
+      <w:proofErr w:type="spellStart"/>
+      <w:proofErr w:type="gramStart"/>
+      <w:r>
+        <w:rPr>
+          <w:rFonts w:asciiTheme="majorHAnsi" w:eastAsiaTheme="majorEastAsia" w:hAnsiTheme="majorHAnsi" w:cstheme="majorBidi"/>
+          <w:b/>
+          <w:bCs/>
+          <w:color w:val="000000" w:themeColor="text1"/>
+          <w:sz w:val="28"/>
+          <w:szCs w:val="28"/>
+        </w:rPr>
+        <w:t>app</w:t>
+      </w:r>
+      <w:r>
+        <w:rPr>
+          <w:rFonts w:asciiTheme="majorHAnsi" w:eastAsiaTheme="majorEastAsia" w:hAnsiTheme="majorHAnsi" w:cstheme="majorBidi"/>
+          <w:b/>
+          <w:bCs/>
+          <w:color w:val="000000" w:themeColor="text1"/>
+          <w:sz w:val="28"/>
+          <w:szCs w:val="28"/>
+        </w:rPr>
+        <w:t>.R</w:t>
+      </w:r>
       <w:bookmarkStart w:id="6" w:name="_GoBack"/>
-      <w:r>
-        <w:t xml:space="preserve">This script reads in the IMPACT </w:t>
-      </w:r>
-      <w:proofErr w:type="spellStart"/>
-      <w:r>
-        <w:t>rds</w:t>
-      </w:r>
-      <w:proofErr w:type="spellEnd"/>
-      <w:r>
-        <w:t xml:space="preserve"> files prepared in </w:t>
+      <w:bookmarkEnd w:id="6"/>
+      <w:proofErr w:type="spellEnd"/>
+      <w:proofErr w:type="gramEnd"/>
+    </w:p>
+    <w:p>
+      <w:r>
+        <w:t xml:space="preserve">The </w:t>
       </w:r>
       <w:proofErr w:type="spellStart"/>
       <w:proofErr w:type="gramStart"/>
       <w:r>
-        <w:t>dataPrep.IMPACT.R</w:t>
+        <w:t>app.R</w:t>
       </w:r>
       <w:proofErr w:type="spellEnd"/>
       <w:proofErr w:type="gramEnd"/>
       <w:r>
-        <w:t xml:space="preserve"> and create</w:t>
-      </w:r>
-      <w:r>
-        <w:t>s</w:t>
-      </w:r>
-      <w:r>
-        <w:t xml:space="preserve"> the</w:t>
-      </w:r>
-      <w:r>
-        <w:t xml:space="preserve"> </w:t>
-      </w:r>
-      <w:proofErr w:type="spellStart"/>
-      <w:r>
-        <w:t>IMPACTfood</w:t>
-      </w:r>
-      <w:proofErr w:type="spellEnd"/>
-      <w:r>
-        <w:t xml:space="preserve"> data table for use in </w:t>
-      </w:r>
-      <w:proofErr w:type="spellStart"/>
-      <w:r>
-        <w:t>nutrientCalcs.R</w:t>
-      </w:r>
-      <w:proofErr w:type="spellEnd"/>
-      <w:r>
-        <w:t xml:space="preserve">. It reads in </w:t>
-      </w:r>
-      <w:proofErr w:type="spellStart"/>
-      <w:proofErr w:type="gramStart"/>
-      <w:r>
-        <w:t>dt.FoodAvail</w:t>
-      </w:r>
-      <w:proofErr w:type="spellEnd"/>
-      <w:proofErr w:type="gramEnd"/>
-      <w:r>
-        <w:t>,</w:t>
-      </w:r>
-    </w:p>
-    <w:p>
-      <w:r>
-        <w:t xml:space="preserve"> adds the fish and alcohol data, and pcGDPX0, PCX0 PWX0, and CSV and writes out </w:t>
-      </w:r>
-      <w:proofErr w:type="spellStart"/>
-      <w:proofErr w:type="gramStart"/>
-      <w:r>
-        <w:t>dt.IMPACTfood</w:t>
-      </w:r>
-      <w:proofErr w:type="spellEnd"/>
-      <w:proofErr w:type="gramEnd"/>
+        <w:t xml:space="preserve"> script is in the </w:t>
+      </w:r>
+      <w:proofErr w:type="spellStart"/>
+      <w:r>
+        <w:t>nutrientModeling</w:t>
+      </w:r>
+      <w:proofErr w:type="spellEnd"/>
+      <w:r>
+        <w:t xml:space="preserve"> subdirectory. It follows the shiny software protocols and is used to display information for individual countries at </w:t>
+      </w:r>
+      <w:r>
+        <w:t>https://nutrientmodeling.shinyapps.io/nutrientModeling/</w:t>
+      </w:r>
       <w:r>
         <w:t>.</w:t>
-      </w:r>
-    </w:p>
-    <w:bookmarkEnd w:id="6"/>
-    <w:p>
-      <w:r>
-        <w:t xml:space="preserve">Precursor scripts are </w:t>
-      </w:r>
-      <w:proofErr w:type="spellStart"/>
-      <w:proofErr w:type="gramStart"/>
-      <w:r>
-        <w:t>dataPrep.regions</w:t>
-      </w:r>
-      <w:r>
-        <w:t>.R</w:t>
-      </w:r>
-      <w:proofErr w:type="spellEnd"/>
-      <w:proofErr w:type="gramEnd"/>
-      <w:r>
-        <w:t xml:space="preserve">, </w:t>
-      </w:r>
-      <w:proofErr w:type="spellStart"/>
-      <w:r>
-        <w:t>dataPrep.IMPACT.R</w:t>
-      </w:r>
-      <w:proofErr w:type="spellEnd"/>
-      <w:r>
-        <w:t xml:space="preserve">, </w:t>
-      </w:r>
-      <w:proofErr w:type="spellStart"/>
-      <w:r>
-        <w:t>dataManagement.alcohol.R</w:t>
-      </w:r>
-      <w:proofErr w:type="spellEnd"/>
-      <w:r>
-        <w:t xml:space="preserve">, </w:t>
-      </w:r>
-      <w:proofErr w:type="spellStart"/>
-      <w:r>
-        <w:t>dataManagement.fish.R</w:t>
-      </w:r>
-      <w:proofErr w:type="spellEnd"/>
-    </w:p>
-    <w:p>
-      <w:pPr>
-        <w:pStyle w:val="Compact"/>
-      </w:pPr>
-    </w:p>
-    <w:p>
-      <w:pPr>
-        <w:pStyle w:val="Heading1"/>
-      </w:pPr>
-      <w:r>
-        <w:t>Order of updating</w:t>
-      </w:r>
-    </w:p>
-    <w:p>
-      <w:pPr>
-        <w:pStyle w:val="Compact"/>
-      </w:pPr>
-    </w:p>
-    <w:p>
-      <w:pPr>
-        <w:pStyle w:val="Compact"/>
-      </w:pPr>
-      <w:r>
-        <w:t>New IMPACT data set</w:t>
-      </w:r>
-    </w:p>
-    <w:p>
-      <w:pPr>
-        <w:pStyle w:val="Compact"/>
-      </w:pPr>
-      <w:r>
-        <w:t>Xxx</w:t>
-      </w:r>
-    </w:p>
-    <w:p>
-      <w:pPr>
-        <w:pStyle w:val="Compact"/>
-      </w:pPr>
-      <w:r>
-        <w:t>New FBS data set</w:t>
-      </w:r>
-    </w:p>
-    <w:p>
-      <w:pPr>
-        <w:pStyle w:val="Compact"/>
-      </w:pPr>
-      <w:r>
-        <w:lastRenderedPageBreak/>
-        <w:t>Xxx</w:t>
-      </w:r>
-    </w:p>
-    <w:p>
-      <w:pPr>
-        <w:pStyle w:val="Compact"/>
-      </w:pPr>
-      <w:r>
-        <w:t>New SSP data set</w:t>
-      </w:r>
-    </w:p>
-    <w:p>
-      <w:pPr>
-        <w:pStyle w:val="Compact"/>
-      </w:pPr>
-      <w:r>
-        <w:t>Xxx</w:t>
-      </w:r>
-    </w:p>
-    <w:p>
-      <w:pPr>
-        <w:pStyle w:val="Compact"/>
-      </w:pPr>
-      <w:r>
-        <w:t>New regional aggregation</w:t>
-      </w:r>
-    </w:p>
-    <w:p>
-      <w:pPr>
-        <w:pStyle w:val="Compact"/>
-      </w:pPr>
-      <w:r>
-        <w:t>Xxx</w:t>
       </w:r>
     </w:p>
     <w:p>
@@ -1740,6 +2318,232 @@
     </w:lvl>
   </w:abstractNum>
   <w:abstractNum w:abstractNumId="3">
+    <w:nsid w:val="0D383E1E"/>
+    <w:multiLevelType w:val="hybridMultilevel"/>
+    <w:tmpl w:val="77FEC5DC"/>
+    <w:lvl w:ilvl="0" w:tplc="04090001">
+      <w:start w:val="1"/>
+      <w:numFmt w:val="bullet"/>
+      <w:lvlText w:val=""/>
+      <w:lvlJc w:val="left"/>
+      <w:pPr>
+        <w:ind w:left="720" w:hanging="360"/>
+      </w:pPr>
+      <w:rPr>
+        <w:rFonts w:ascii="Symbol" w:hAnsi="Symbol" w:hint="default"/>
+      </w:rPr>
+    </w:lvl>
+    <w:lvl w:ilvl="1" w:tplc="04090003" w:tentative="1">
+      <w:start w:val="1"/>
+      <w:numFmt w:val="bullet"/>
+      <w:lvlText w:val="o"/>
+      <w:lvlJc w:val="left"/>
+      <w:pPr>
+        <w:ind w:left="1440" w:hanging="360"/>
+      </w:pPr>
+      <w:rPr>
+        <w:rFonts w:ascii="Courier New" w:hAnsi="Courier New" w:cs="Courier New" w:hint="default"/>
+      </w:rPr>
+    </w:lvl>
+    <w:lvl w:ilvl="2" w:tplc="04090005" w:tentative="1">
+      <w:start w:val="1"/>
+      <w:numFmt w:val="bullet"/>
+      <w:lvlText w:val=""/>
+      <w:lvlJc w:val="left"/>
+      <w:pPr>
+        <w:ind w:left="2160" w:hanging="360"/>
+      </w:pPr>
+      <w:rPr>
+        <w:rFonts w:ascii="Wingdings" w:hAnsi="Wingdings" w:hint="default"/>
+      </w:rPr>
+    </w:lvl>
+    <w:lvl w:ilvl="3" w:tplc="04090001" w:tentative="1">
+      <w:start w:val="1"/>
+      <w:numFmt w:val="bullet"/>
+      <w:lvlText w:val=""/>
+      <w:lvlJc w:val="left"/>
+      <w:pPr>
+        <w:ind w:left="2880" w:hanging="360"/>
+      </w:pPr>
+      <w:rPr>
+        <w:rFonts w:ascii="Symbol" w:hAnsi="Symbol" w:hint="default"/>
+      </w:rPr>
+    </w:lvl>
+    <w:lvl w:ilvl="4" w:tplc="04090003" w:tentative="1">
+      <w:start w:val="1"/>
+      <w:numFmt w:val="bullet"/>
+      <w:lvlText w:val="o"/>
+      <w:lvlJc w:val="left"/>
+      <w:pPr>
+        <w:ind w:left="3600" w:hanging="360"/>
+      </w:pPr>
+      <w:rPr>
+        <w:rFonts w:ascii="Courier New" w:hAnsi="Courier New" w:cs="Courier New" w:hint="default"/>
+      </w:rPr>
+    </w:lvl>
+    <w:lvl w:ilvl="5" w:tplc="04090005" w:tentative="1">
+      <w:start w:val="1"/>
+      <w:numFmt w:val="bullet"/>
+      <w:lvlText w:val=""/>
+      <w:lvlJc w:val="left"/>
+      <w:pPr>
+        <w:ind w:left="4320" w:hanging="360"/>
+      </w:pPr>
+      <w:rPr>
+        <w:rFonts w:ascii="Wingdings" w:hAnsi="Wingdings" w:hint="default"/>
+      </w:rPr>
+    </w:lvl>
+    <w:lvl w:ilvl="6" w:tplc="04090001" w:tentative="1">
+      <w:start w:val="1"/>
+      <w:numFmt w:val="bullet"/>
+      <w:lvlText w:val=""/>
+      <w:lvlJc w:val="left"/>
+      <w:pPr>
+        <w:ind w:left="5040" w:hanging="360"/>
+      </w:pPr>
+      <w:rPr>
+        <w:rFonts w:ascii="Symbol" w:hAnsi="Symbol" w:hint="default"/>
+      </w:rPr>
+    </w:lvl>
+    <w:lvl w:ilvl="7" w:tplc="04090003" w:tentative="1">
+      <w:start w:val="1"/>
+      <w:numFmt w:val="bullet"/>
+      <w:lvlText w:val="o"/>
+      <w:lvlJc w:val="left"/>
+      <w:pPr>
+        <w:ind w:left="5760" w:hanging="360"/>
+      </w:pPr>
+      <w:rPr>
+        <w:rFonts w:ascii="Courier New" w:hAnsi="Courier New" w:cs="Courier New" w:hint="default"/>
+      </w:rPr>
+    </w:lvl>
+    <w:lvl w:ilvl="8" w:tplc="04090005" w:tentative="1">
+      <w:start w:val="1"/>
+      <w:numFmt w:val="bullet"/>
+      <w:lvlText w:val=""/>
+      <w:lvlJc w:val="left"/>
+      <w:pPr>
+        <w:ind w:left="6480" w:hanging="360"/>
+      </w:pPr>
+      <w:rPr>
+        <w:rFonts w:ascii="Wingdings" w:hAnsi="Wingdings" w:hint="default"/>
+      </w:rPr>
+    </w:lvl>
+  </w:abstractNum>
+  <w:abstractNum w:abstractNumId="4">
+    <w:nsid w:val="1FCB5DC6"/>
+    <w:multiLevelType w:val="hybridMultilevel"/>
+    <w:tmpl w:val="585A0918"/>
+    <w:lvl w:ilvl="0" w:tplc="04090001">
+      <w:start w:val="1"/>
+      <w:numFmt w:val="bullet"/>
+      <w:lvlText w:val=""/>
+      <w:lvlJc w:val="left"/>
+      <w:pPr>
+        <w:ind w:left="720" w:hanging="360"/>
+      </w:pPr>
+      <w:rPr>
+        <w:rFonts w:ascii="Symbol" w:hAnsi="Symbol" w:hint="default"/>
+      </w:rPr>
+    </w:lvl>
+    <w:lvl w:ilvl="1" w:tplc="04090003" w:tentative="1">
+      <w:start w:val="1"/>
+      <w:numFmt w:val="bullet"/>
+      <w:lvlText w:val="o"/>
+      <w:lvlJc w:val="left"/>
+      <w:pPr>
+        <w:ind w:left="1440" w:hanging="360"/>
+      </w:pPr>
+      <w:rPr>
+        <w:rFonts w:ascii="Courier New" w:hAnsi="Courier New" w:cs="Courier New" w:hint="default"/>
+      </w:rPr>
+    </w:lvl>
+    <w:lvl w:ilvl="2" w:tplc="04090005" w:tentative="1">
+      <w:start w:val="1"/>
+      <w:numFmt w:val="bullet"/>
+      <w:lvlText w:val=""/>
+      <w:lvlJc w:val="left"/>
+      <w:pPr>
+        <w:ind w:left="2160" w:hanging="360"/>
+      </w:pPr>
+      <w:rPr>
+        <w:rFonts w:ascii="Wingdings" w:hAnsi="Wingdings" w:hint="default"/>
+      </w:rPr>
+    </w:lvl>
+    <w:lvl w:ilvl="3" w:tplc="04090001" w:tentative="1">
+      <w:start w:val="1"/>
+      <w:numFmt w:val="bullet"/>
+      <w:lvlText w:val=""/>
+      <w:lvlJc w:val="left"/>
+      <w:pPr>
+        <w:ind w:left="2880" w:hanging="360"/>
+      </w:pPr>
+      <w:rPr>
+        <w:rFonts w:ascii="Symbol" w:hAnsi="Symbol" w:hint="default"/>
+      </w:rPr>
+    </w:lvl>
+    <w:lvl w:ilvl="4" w:tplc="04090003" w:tentative="1">
+      <w:start w:val="1"/>
+      <w:numFmt w:val="bullet"/>
+      <w:lvlText w:val="o"/>
+      <w:lvlJc w:val="left"/>
+      <w:pPr>
+        <w:ind w:left="3600" w:hanging="360"/>
+      </w:pPr>
+      <w:rPr>
+        <w:rFonts w:ascii="Courier New" w:hAnsi="Courier New" w:cs="Courier New" w:hint="default"/>
+      </w:rPr>
+    </w:lvl>
+    <w:lvl w:ilvl="5" w:tplc="04090005" w:tentative="1">
+      <w:start w:val="1"/>
+      <w:numFmt w:val="bullet"/>
+      <w:lvlText w:val=""/>
+      <w:lvlJc w:val="left"/>
+      <w:pPr>
+        <w:ind w:left="4320" w:hanging="360"/>
+      </w:pPr>
+      <w:rPr>
+        <w:rFonts w:ascii="Wingdings" w:hAnsi="Wingdings" w:hint="default"/>
+      </w:rPr>
+    </w:lvl>
+    <w:lvl w:ilvl="6" w:tplc="04090001" w:tentative="1">
+      <w:start w:val="1"/>
+      <w:numFmt w:val="bullet"/>
+      <w:lvlText w:val=""/>
+      <w:lvlJc w:val="left"/>
+      <w:pPr>
+        <w:ind w:left="5040" w:hanging="360"/>
+      </w:pPr>
+      <w:rPr>
+        <w:rFonts w:ascii="Symbol" w:hAnsi="Symbol" w:hint="default"/>
+      </w:rPr>
+    </w:lvl>
+    <w:lvl w:ilvl="7" w:tplc="04090003" w:tentative="1">
+      <w:start w:val="1"/>
+      <w:numFmt w:val="bullet"/>
+      <w:lvlText w:val="o"/>
+      <w:lvlJc w:val="left"/>
+      <w:pPr>
+        <w:ind w:left="5760" w:hanging="360"/>
+      </w:pPr>
+      <w:rPr>
+        <w:rFonts w:ascii="Courier New" w:hAnsi="Courier New" w:cs="Courier New" w:hint="default"/>
+      </w:rPr>
+    </w:lvl>
+    <w:lvl w:ilvl="8" w:tplc="04090005" w:tentative="1">
+      <w:start w:val="1"/>
+      <w:numFmt w:val="bullet"/>
+      <w:lvlText w:val=""/>
+      <w:lvlJc w:val="left"/>
+      <w:pPr>
+        <w:ind w:left="6480" w:hanging="360"/>
+      </w:pPr>
+      <w:rPr>
+        <w:rFonts w:ascii="Wingdings" w:hAnsi="Wingdings" w:hint="default"/>
+      </w:rPr>
+    </w:lvl>
+  </w:abstractNum>
+  <w:abstractNum w:abstractNumId="5">
     <w:nsid w:val="30F55601"/>
     <w:multiLevelType w:val="hybridMultilevel"/>
     <w:tmpl w:val="6E1A5128"/>
@@ -1852,7 +2656,7 @@
       </w:rPr>
     </w:lvl>
   </w:abstractNum>
-  <w:abstractNum w:abstractNumId="4">
+  <w:abstractNum w:abstractNumId="6">
     <w:nsid w:val="7BF70E1B"/>
     <w:multiLevelType w:val="hybridMultilevel"/>
     <w:tmpl w:val="7794F362"/>
@@ -1987,10 +2791,16 @@
     <w:abstractNumId w:val="2"/>
   </w:num>
   <w:num w:numId="8">
-    <w:abstractNumId w:val="4"/>
+    <w:abstractNumId w:val="6"/>
   </w:num>
   <w:num w:numId="9">
+    <w:abstractNumId w:val="5"/>
+  </w:num>
+  <w:num w:numId="10">
     <w:abstractNumId w:val="3"/>
+  </w:num>
+  <w:num w:numId="11">
+    <w:abstractNumId w:val="4"/>
   </w:num>
 </w:numbering>
 </file>

</xml_diff>